<commit_message>
kevin revised both the menuscript and comments, ke changed added the pe and p-values for the explored analysis for cog statuts driving findings
</commit_message>
<xml_diff>
--- a/WMH_manuscript/WMH revision3 marked.docx
+++ b/WMH_manuscript/WMH revision3 marked.docx
@@ -49,92 +49,64 @@
         <w:t xml:space="preserve"> </w:t>
       </w:r>
       <w:r>
-        <w:rPr>
-          <w:szCs w:val="21"/>
-        </w:rPr>
         <w:t>Ke Wei</w:t>
       </w:r>
       <w:r>
         <w:rPr>
-          <w:szCs w:val="21"/>
           <w:vertAlign w:val="superscript"/>
         </w:rPr>
         <w:t>1</w:t>
       </w:r>
       <w:r>
-        <w:rPr>
-          <w:szCs w:val="21"/>
-        </w:rPr>
         <w:t>, Thao Tran</w:t>
       </w:r>
       <w:r>
         <w:rPr>
-          <w:szCs w:val="21"/>
           <w:vertAlign w:val="superscript"/>
         </w:rPr>
         <w:t>1</w:t>
       </w:r>
       <w:r>
-        <w:rPr>
-          <w:szCs w:val="21"/>
-        </w:rPr>
         <w:t>, Karen Chu</w:t>
       </w:r>
       <w:r>
         <w:rPr>
-          <w:szCs w:val="21"/>
           <w:vertAlign w:val="superscript"/>
         </w:rPr>
         <w:t>1</w:t>
       </w:r>
       <w:r>
-        <w:rPr>
-          <w:szCs w:val="21"/>
-        </w:rPr>
         <w:t>, Matthew T. Borzage</w:t>
       </w:r>
       <w:r>
         <w:rPr>
-          <w:szCs w:val="21"/>
           <w:vertAlign w:val="superscript"/>
         </w:rPr>
         <w:t>3</w:t>
       </w:r>
       <w:r>
-        <w:rPr>
-          <w:szCs w:val="21"/>
-        </w:rPr>
         <w:t>, Meredith N. Braskie</w:t>
       </w:r>
       <w:r>
         <w:rPr>
-          <w:szCs w:val="21"/>
           <w:vertAlign w:val="superscript"/>
         </w:rPr>
         <w:t>4</w:t>
       </w:r>
       <w:r>
-        <w:rPr>
-          <w:szCs w:val="21"/>
-        </w:rPr>
         <w:t>, Michael G. Harrington</w:t>
       </w:r>
       <w:r>
         <w:rPr>
-          <w:szCs w:val="21"/>
           <w:vertAlign w:val="superscript"/>
         </w:rPr>
         <w:t>2</w:t>
       </w:r>
       <w:r>
-        <w:rPr>
-          <w:szCs w:val="21"/>
-        </w:rPr>
         <w:t>, Kevin King</w:t>
       </w:r>
       <w:r>
         <w:rPr>
-          <w:szCs w:val="21"/>
           <w:vertAlign w:val="superscript"/>
         </w:rPr>
         <w:t>1</w:t>
@@ -144,98 +116,66 @@
       <w:pPr>
         <w:rPr>
           <w:b/>
-          <w:sz w:val="32"/>
         </w:rPr>
       </w:pPr>
     </w:p>
     <w:p>
       <w:pPr>
         <w:ind w:left="180" w:hanging="180"/>
-        <w:rPr>
-          <w:szCs w:val="20"/>
-        </w:rPr>
-      </w:pPr>
-      <w:r>
-        <w:rPr>
-          <w:szCs w:val="20"/>
+      </w:pPr>
+      <w:r>
+        <w:rPr>
           <w:vertAlign w:val="superscript"/>
         </w:rPr>
         <w:t>1</w:t>
       </w:r>
       <w:r>
         <w:rPr>
-          <w:szCs w:val="20"/>
           <w:vertAlign w:val="superscript"/>
         </w:rPr>
         <w:t xml:space="preserve"> </w:t>
       </w:r>
       <w:r>
-        <w:rPr>
-          <w:szCs w:val="20"/>
-        </w:rPr>
         <w:t xml:space="preserve">Advanced </w:t>
       </w:r>
       <w:r>
-        <w:rPr>
-          <w:szCs w:val="20"/>
-        </w:rPr>
         <w:t>Imag</w:t>
       </w:r>
       <w:r>
-        <w:rPr>
-          <w:szCs w:val="20"/>
-        </w:rPr>
         <w:t>ing</w:t>
       </w:r>
       <w:r>
-        <w:rPr>
-          <w:szCs w:val="20"/>
-        </w:rPr>
         <w:t xml:space="preserve"> and Spectroscopy Center, Huntington Medical Research Institutes, 10 Pico Street, Pasadena, California, United States of America</w:t>
       </w:r>
     </w:p>
     <w:p>
       <w:pPr>
         <w:ind w:left="180" w:hanging="180"/>
-        <w:rPr>
-          <w:szCs w:val="20"/>
-        </w:rPr>
       </w:pPr>
     </w:p>
     <w:p>
       <w:pPr>
         <w:ind w:left="180" w:hanging="180"/>
-        <w:rPr>
-          <w:szCs w:val="20"/>
-        </w:rPr>
-      </w:pPr>
-      <w:r>
-        <w:rPr>
-          <w:szCs w:val="20"/>
+      </w:pPr>
+      <w:r>
+        <w:rPr>
           <w:vertAlign w:val="superscript"/>
         </w:rPr>
         <w:t>2</w:t>
       </w:r>
       <w:r>
         <w:rPr>
-          <w:szCs w:val="20"/>
           <w:vertAlign w:val="superscript"/>
         </w:rPr>
         <w:t xml:space="preserve"> </w:t>
       </w:r>
       <w:r>
-        <w:rPr>
-          <w:szCs w:val="20"/>
-        </w:rPr>
         <w:t>Neuroscience Department, Huntington Medical Research Institutes, 686 Fair Oak Avenue, Pasadena, California, United States of America</w:t>
       </w:r>
     </w:p>
     <w:p>
       <w:pPr>
         <w:ind w:left="180" w:hanging="180"/>
-        <w:rPr>
-          <w:szCs w:val="20"/>
-        </w:rPr>
       </w:pPr>
     </w:p>
     <w:p>
@@ -243,12 +183,10 @@
         <w:ind w:left="180" w:hanging="180"/>
         <w:rPr>
           <w:color w:val="000000"/>
-          <w:szCs w:val="20"/>
-        </w:rPr>
-      </w:pPr>
-      <w:r>
-        <w:rPr>
-          <w:szCs w:val="20"/>
+        </w:rPr>
+      </w:pPr>
+      <w:r>
+        <w:rPr>
           <w:vertAlign w:val="superscript"/>
         </w:rPr>
         <w:t>3</w:t>
@@ -256,78 +194,52 @@
       <w:r>
         <w:rPr>
           <w:color w:val="000000"/>
-          <w:sz w:val="36"/>
-          <w:szCs w:val="27"/>
+        </w:rPr>
+        <w:t xml:space="preserve"> Fetal and Neonatal Institute, Division of Neonatology Children's Hospital Los Angeles, Department of Pediatrics, Keck School of Medicine, University of Southern California, Los Angeles, CA, USA</w:t>
+      </w:r>
+    </w:p>
+    <w:p>
+      <w:pPr>
+        <w:ind w:left="180" w:hanging="180"/>
+      </w:pPr>
+    </w:p>
+    <w:p>
+      <w:pPr>
+        <w:ind w:left="180" w:hanging="180"/>
+        <w:rPr>
+          <w:color w:val="000000"/>
+        </w:rPr>
+      </w:pPr>
+      <w:r>
+        <w:rPr>
+          <w:vertAlign w:val="superscript"/>
+        </w:rPr>
+        <w:t>4</w:t>
+      </w:r>
+      <w:r>
+        <w:rPr>
+          <w:vertAlign w:val="superscript"/>
         </w:rPr>
         <w:t xml:space="preserve"> </w:t>
       </w:r>
       <w:r>
+        <w:t xml:space="preserve">Department of </w:t>
+      </w:r>
+      <w:r>
+        <w:rPr>
+          <w:color w:val="212121"/>
+          <w:shd w:val="clear" w:color="auto" w:fill="FFFFFF"/>
+        </w:rPr>
+        <w:t>Neurology; Imaging Genetics Center, Stevens Neuroimaging and Informatics Institute, Keck School of Medicine, University of Southern California</w:t>
+      </w:r>
+      <w:r>
         <w:rPr>
           <w:color w:val="000000"/>
-          <w:szCs w:val="20"/>
-        </w:rPr>
-        <w:t>Fetal and Neonatal Institute, Division of Neonatology Children's Hospital Los Angeles, Department of Pediatrics, Keck School of Medicine, University of Southern California, Los Angeles, CA, USA</w:t>
-      </w:r>
-    </w:p>
-    <w:p>
-      <w:pPr>
-        <w:ind w:left="180" w:hanging="180"/>
-        <w:rPr>
-          <w:sz w:val="36"/>
-        </w:rPr>
-      </w:pPr>
-    </w:p>
-    <w:p>
-      <w:pPr>
-        <w:ind w:left="180" w:hanging="180"/>
-        <w:rPr>
-          <w:color w:val="000000"/>
-          <w:szCs w:val="20"/>
-        </w:rPr>
-      </w:pPr>
-      <w:r>
-        <w:rPr>
-          <w:szCs w:val="20"/>
-          <w:vertAlign w:val="superscript"/>
-        </w:rPr>
-        <w:t>4</w:t>
-      </w:r>
-      <w:r>
-        <w:rPr>
-          <w:szCs w:val="20"/>
-          <w:vertAlign w:val="superscript"/>
-        </w:rPr>
-        <w:t xml:space="preserve"> </w:t>
-      </w:r>
-      <w:r>
-        <w:rPr>
-          <w:szCs w:val="20"/>
-        </w:rPr>
-        <w:t xml:space="preserve">Department of </w:t>
-      </w:r>
-      <w:r>
-        <w:rPr>
-          <w:color w:val="212121"/>
-          <w:szCs w:val="20"/>
-          <w:shd w:val="clear" w:color="auto" w:fill="FFFFFF"/>
-        </w:rPr>
-        <w:t>Neurology; Imaging Genetics Center, Stevens Neuroimaging and Informatics Institute, Keck School of Medicine, University of Southern California</w:t>
-      </w:r>
-      <w:r>
-        <w:rPr>
-          <w:color w:val="000000"/>
-          <w:szCs w:val="20"/>
         </w:rPr>
         <w:t>, Los Angeles, CA, USA</w:t>
       </w:r>
     </w:p>
-    <w:p>
-      <w:pPr>
-        <w:rPr>
-          <w:sz w:val="36"/>
-        </w:rPr>
-      </w:pPr>
-    </w:p>
+    <w:p/>
     <w:p>
       <w:pPr>
         <w:rPr>
@@ -404,14 +316,12 @@
         </w:rPr>
         <w:t xml:space="preserve">: </w:t>
       </w:r>
-      <w:bookmarkStart w:id="0" w:name="_GoBack"/>
       <w:r>
         <w:rPr>
           <w:bCs/>
         </w:rPr>
         <w:t>P</w:t>
       </w:r>
-      <w:bookmarkEnd w:id="0"/>
       <w:r>
         <w:rPr>
           <w:bCs/>
@@ -3079,7 +2989,7 @@
           <w:sz w:val="24"/>
           <w:szCs w:val="24"/>
         </w:rPr>
-        <w:t xml:space="preserve"> MR imaging and extensive cognitive testing but only 47 </w:t>
+        <w:t xml:space="preserve"> MR imaging and cognitive testing but only 47 </w:t>
       </w:r>
       <w:r>
         <w:rPr>
@@ -3300,14 +3210,6 @@
           <w:szCs w:val="24"/>
         </w:rPr>
         <w:t xml:space="preserve">. </w:t>
-      </w:r>
-      <w:r>
-        <w:rPr>
-          <w:rFonts w:ascii="Times New Roman" w:hAnsi="Times New Roman" w:cs="Times New Roman"/>
-          <w:sz w:val="24"/>
-          <w:szCs w:val="24"/>
-        </w:rPr>
-        <w:t>Demographic information is shown in Table 1.</w:t>
       </w:r>
     </w:p>
     <w:p>
@@ -4680,7 +4582,25 @@
           <w:sz w:val="24"/>
           <w:szCs w:val="24"/>
         </w:rPr>
-        <w:t>-amyloid and tau) as dependent outcome variables.</w:t>
+        <w:t>-amyloid and tau) as depend</w:t>
+      </w:r>
+      <w:proofErr w:type="spellStart"/>
+      <w:r>
+        <w:rPr>
+          <w:rFonts w:ascii="Times New Roman" w:hAnsi="Times New Roman" w:cs="Times New Roman"/>
+          <w:sz w:val="24"/>
+          <w:szCs w:val="24"/>
+        </w:rPr>
+        <w:t>ent</w:t>
+      </w:r>
+      <w:proofErr w:type="spellEnd"/>
+      <w:r>
+        <w:rPr>
+          <w:rFonts w:ascii="Times New Roman" w:hAnsi="Times New Roman" w:cs="Times New Roman"/>
+          <w:sz w:val="24"/>
+          <w:szCs w:val="24"/>
+        </w:rPr>
+        <w:t xml:space="preserve"> outcome variables.</w:t>
       </w:r>
       <w:r>
         <w:rPr>
@@ -4717,71 +4637,48 @@
     </w:p>
     <w:p>
       <w:pPr>
+        <w:pStyle w:val="PlainText"/>
+        <w:rPr>
+          <w:rFonts w:ascii="Times New Roman" w:hAnsi="Times New Roman" w:cs="Times New Roman"/>
+          <w:color w:val="ED7D31" w:themeColor="accent2"/>
+          <w:sz w:val="24"/>
+          <w:szCs w:val="24"/>
+        </w:rPr>
+      </w:pPr>
+      <w:r>
+        <w:rPr>
+          <w:rFonts w:ascii="Times New Roman" w:hAnsi="Times New Roman" w:cs="Times New Roman"/>
+          <w:sz w:val="24"/>
+          <w:szCs w:val="24"/>
+        </w:rPr>
+        <w:t xml:space="preserve">Demographic information is shown in Table 1. </w:t>
+      </w:r>
+      <w:r>
+        <w:rPr>
+          <w:rFonts w:ascii="Times New Roman" w:hAnsi="Times New Roman" w:cs="Times New Roman"/>
+          <w:color w:val="ED7D31" w:themeColor="accent2"/>
+          <w:sz w:val="24"/>
+          <w:szCs w:val="24"/>
+        </w:rPr>
+        <w:t xml:space="preserve">Among 56 participants with a brain MRI, there were 39 CH and 17.  In the subset of 47 with lumbar puncture for CSF analysis there were 34 CH and 13 MCI.  The ratio for CH and MCI was not significantly different between those with MRI only and those with MRI and CSF (chi square p=.8).  </w:t>
+      </w:r>
+    </w:p>
+    <w:p>
+      <w:pPr>
         <w:outlineLvl w:val="0"/>
         <w:rPr>
-          <w:color w:val="ED7D31" w:themeColor="accent2"/>
-        </w:rPr>
-      </w:pPr>
-      <w:r>
-        <w:rPr>
-          <w:color w:val="ED7D31" w:themeColor="accent2"/>
-        </w:rPr>
-        <w:t xml:space="preserve">To prevent CH or MCI </w:t>
-      </w:r>
-      <w:r>
-        <w:rPr>
-          <w:color w:val="ED7D31" w:themeColor="accent2"/>
-        </w:rPr>
-        <w:t xml:space="preserve">status </w:t>
-      </w:r>
-      <w:r>
-        <w:rPr>
-          <w:color w:val="ED7D31" w:themeColor="accent2"/>
-        </w:rPr>
-        <w:t xml:space="preserve">from driving the findings, evaluations of cognitive status influencing age, WM-hyper, WM-hypo, and CSF markers </w:t>
-      </w:r>
-      <w:r>
-        <w:rPr>
-          <w:color w:val="ED7D31" w:themeColor="accent2"/>
-        </w:rPr>
-        <w:t xml:space="preserve">were </w:t>
-      </w:r>
-      <w:r>
-        <w:rPr>
-          <w:color w:val="ED7D31" w:themeColor="accent2"/>
-        </w:rPr>
-        <w:t>performed prior to this analysis. The cognitive status was not significantly associated with any parameters</w:t>
-      </w:r>
-      <w:r>
-        <w:rPr>
-          <w:color w:val="ED7D31" w:themeColor="accent2"/>
-        </w:rPr>
-        <w:t xml:space="preserve"> in this study</w:t>
-      </w:r>
-      <w:r>
-        <w:rPr>
-          <w:color w:val="ED7D31" w:themeColor="accent2"/>
-        </w:rPr>
-        <w:t>.</w:t>
-      </w:r>
+          <w:iCs/>
+        </w:rPr>
+      </w:pPr>
     </w:p>
     <w:p>
       <w:pPr>
         <w:outlineLvl w:val="0"/>
-        <w:rPr>
-          <w:iCs/>
-        </w:rPr>
-      </w:pPr>
-    </w:p>
-    <w:p>
-      <w:pPr>
-        <w:outlineLvl w:val="0"/>
       </w:pPr>
       <w:r>
         <w:rPr>
           <w:i/>
         </w:rPr>
-        <w:lastRenderedPageBreak/>
         <w:t xml:space="preserve">Distributions of WM-hyper and WM-hypo: </w:t>
       </w:r>
       <w:r>
@@ -5181,9 +5078,6 @@
         <w:t>2</w:t>
       </w:r>
       <w:r>
-        <w:t>0</w:t>
-      </w:r>
-      <w:r>
         <w:t xml:space="preserve">) volumes. There </w:t>
       </w:r>
       <w:r>
@@ -5221,6 +5115,41 @@
       </w:r>
       <w:r>
         <w:t>).</w:t>
+      </w:r>
+    </w:p>
+    <w:p/>
+    <w:p>
+      <w:bookmarkStart w:id="0" w:name="_Hlk20317756"/>
+      <w:r>
+        <w:rPr>
+          <w:color w:val="ED7D31" w:themeColor="accent2"/>
+        </w:rPr>
+        <w:t xml:space="preserve">In exploratory analysis we adjusted for cognitive status (CH versus MCI) to determine if this might be driving associations seen for WM-hyper (0.08±0.03, P=0.01) and WM-hypo (0.06±0.02, p&lt;0.001) with age, </w:t>
+      </w:r>
+      <m:oMath>
+        <m:r>
+          <w:rPr>
+            <w:rFonts w:ascii="Cambria Math" w:hAnsi="Cambria Math"/>
+            <w:color w:val="ED7D31" w:themeColor="accent2"/>
+          </w:rPr>
+          <m:t>β</m:t>
+        </m:r>
+      </m:oMath>
+      <w:r>
+        <w:rPr>
+          <w:color w:val="ED7D31" w:themeColor="accent2"/>
+        </w:rPr>
+        <w:t>-amyloid with WM-hyper (-0.12±0.04, p=0.009) and WM-hypo (-0.25±0.07, p=0.001) and tau with WM-hyper (p=0.69) and WM-hypo (0.8). Adjusting for cognitive status did not significantly alter any of the associations.</w:t>
+      </w:r>
+      <w:bookmarkEnd w:id="0"/>
+      <w:r>
+        <w:t>”</w:t>
+      </w:r>
+      <w:r>
+        <w:rPr>
+          <w:color w:val="ED7D31" w:themeColor="accent2"/>
+        </w:rPr>
+        <w:t>.</w:t>
       </w:r>
     </w:p>
     <w:p/>
@@ -5472,7 +5401,11 @@
         <w:t>association</w:t>
       </w:r>
       <w:r>
-        <w:t xml:space="preserve"> with CSF tau. Overall, our findings support that WM-hypo derived from T1-weighted images obtained for 3D volumetric analysis are generally equivalent to WM-hyper </w:t>
+        <w:t xml:space="preserve"> with CSF tau. Overall, </w:t>
+      </w:r>
+      <w:r>
+        <w:lastRenderedPageBreak/>
+        <w:t xml:space="preserve">our findings support that WM-hypo derived from T1-weighted images obtained for 3D volumetric analysis are generally equivalent to WM-hyper </w:t>
       </w:r>
       <w:r>
         <w:t xml:space="preserve">derived </w:t>
@@ -5624,11 +5557,7 @@
         <w:fldChar w:fldCharType="end"/>
       </w:r>
       <w:r>
-        <w:t xml:space="preserve">.  As </w:t>
-      </w:r>
-      <w:r>
-        <w:lastRenderedPageBreak/>
-        <w:t>WM lesion volumes increase, we observe a better fit between WM-hypo and WM-hyper as shown by less deviation of points from the regression line.  We also observe that WM-hyper increase in volume is greater than the corresponding value of WM-hypo. This supports our assertion that for a given lesion volume, WM-</w:t>
+        <w:t>.  As WM lesion volumes increase, we observe a better fit between WM-hypo and WM-hyper as shown by less deviation of points from the regression line.  We also observe that WM-hyper increase in volume is greater than the corresponding value of WM-hypo. This supports our assertion that for a given lesion volume, WM-</w:t>
       </w:r>
       <w:r>
         <w:t>h</w:t>
@@ -6757,7 +6686,11 @@
         <w:fldChar w:fldCharType="end"/>
       </w:r>
       <w:r>
-        <w:t xml:space="preserve"> found a closer independent correlation between WM lesion load in AD with tau than β-amyloid.  This difference may also be related to a lower prevalent of tau in our cohort which includes primarily cognitively intact, non-demented individuals </w:t>
+        <w:t xml:space="preserve"> found a closer independent correlation between WM </w:t>
+      </w:r>
+      <w:r>
+        <w:lastRenderedPageBreak/>
+        <w:t xml:space="preserve">lesion load in AD with tau than β-amyloid.  This difference may also be related to a lower prevalent of tau in our cohort which includes primarily cognitively intact, non-demented individuals </w:t>
       </w:r>
       <w:r>
         <w:fldChar w:fldCharType="begin">
@@ -6936,11 +6869,7 @@
         <w:t>WM-hypo</w:t>
       </w:r>
       <w:r>
-        <w:t xml:space="preserve"> lesions in comparison with hyperintense lesions identified on </w:t>
-      </w:r>
-      <w:r>
-        <w:lastRenderedPageBreak/>
-        <w:t xml:space="preserve">T2-weighted, proton density (PD) or FLAIR. We build upon this work here in several respects.  First, the prior study used an in-house Random Forest classifier detection program for WM-hypo and manual segmentation for WM-hyper and it is unclear how these findings will generalize to other methods.  Here, we use freely available automated segmentation tools for the identification of both WM-hypo and WM-hyper.  Second, in our current work, we provide more information about the correlation of white matter lesions with presence of neurodegeneration as indicated by CSF levels of β-amyloid and tau.  </w:t>
+        <w:t xml:space="preserve"> lesions in comparison with hyperintense lesions identified on T2-weighted, proton density (PD) or FLAIR. We build upon this work here in several respects.  First, the prior study used an in-house Random Forest classifier detection program for WM-hypo and manual segmentation for WM-hyper and it is unclear how these findings will generalize to other methods.  Here, we use freely available automated segmentation tools for the identification of both WM-hypo and WM-hyper.  Second, in our current work, we provide more information about the correlation of white matter lesions with presence of neurodegeneration as indicated by CSF levels of β-amyloid and tau.  </w:t>
       </w:r>
     </w:p>
     <w:p>
@@ -7165,17 +7094,27 @@
       <w:pPr>
         <w:pStyle w:val="EndNoteBibliography"/>
         <w:ind w:left="720" w:hanging="720"/>
-      </w:pPr>
-      <w:r>
+        <w:rPr>
+          <w:rFonts w:ascii="Times New Roman" w:hAnsi="Times New Roman" w:cs="Times New Roman"/>
+        </w:rPr>
+      </w:pPr>
+      <w:r>
+        <w:rPr>
+          <w:rFonts w:ascii="Times New Roman" w:hAnsi="Times New Roman" w:cs="Times New Roman"/>
+        </w:rPr>
         <w:t xml:space="preserve">Amlien, I. K., &amp; Fjell, A. M. (2014). Diffusion tensor imaging of white matter degeneration in Alzheimer's disease and mild cognitive impairment. </w:t>
       </w:r>
       <w:r>
         <w:rPr>
+          <w:rFonts w:ascii="Times New Roman" w:hAnsi="Times New Roman" w:cs="Times New Roman"/>
           <w:i/>
         </w:rPr>
         <w:t>Neuroscience, 276</w:t>
       </w:r>
       <w:r>
+        <w:rPr>
+          <w:rFonts w:ascii="Times New Roman" w:hAnsi="Times New Roman" w:cs="Times New Roman"/>
+        </w:rPr>
         <w:t>, 206-215. doi:10.1016/j.neuroscience.2014.02.017</w:t>
       </w:r>
     </w:p>
@@ -7183,17 +7122,27 @@
       <w:pPr>
         <w:pStyle w:val="EndNoteBibliography"/>
         <w:ind w:left="720" w:hanging="720"/>
-      </w:pPr>
-      <w:r>
+        <w:rPr>
+          <w:rFonts w:ascii="Times New Roman" w:hAnsi="Times New Roman" w:cs="Times New Roman"/>
+        </w:rPr>
+      </w:pPr>
+      <w:r>
+        <w:rPr>
+          <w:rFonts w:ascii="Times New Roman" w:hAnsi="Times New Roman" w:cs="Times New Roman"/>
+        </w:rPr>
         <w:t xml:space="preserve">Ashikaga, R., Araki, Y., Ono, Y., Nishimura, Y., &amp; Ishida, O. (1999). Appearance of Normal Brain Maturation on Fluid-Attenuated Inversion-Recovery (FLAIR) MR Images. </w:t>
       </w:r>
       <w:r>
         <w:rPr>
+          <w:rFonts w:ascii="Times New Roman" w:hAnsi="Times New Roman" w:cs="Times New Roman"/>
           <w:i/>
         </w:rPr>
         <w:t>American Journal of Neuroradiology, 20</w:t>
       </w:r>
       <w:r>
+        <w:rPr>
+          <w:rFonts w:ascii="Times New Roman" w:hAnsi="Times New Roman" w:cs="Times New Roman"/>
+        </w:rPr>
         <w:t xml:space="preserve">(3), 427. </w:t>
       </w:r>
     </w:p>
@@ -7201,17 +7150,27 @@
       <w:pPr>
         <w:pStyle w:val="EndNoteBibliography"/>
         <w:ind w:left="720" w:hanging="720"/>
-      </w:pPr>
-      <w:r>
+        <w:rPr>
+          <w:rFonts w:ascii="Times New Roman" w:hAnsi="Times New Roman" w:cs="Times New Roman"/>
+        </w:rPr>
+      </w:pPr>
+      <w:r>
+        <w:rPr>
+          <w:rFonts w:ascii="Times New Roman" w:hAnsi="Times New Roman" w:cs="Times New Roman"/>
+        </w:rPr>
         <w:t xml:space="preserve">Benjamini, Y., &amp; Hochberg, Y. (1995). Controlling the False Discovery Rate: A Practical and Powerful Approach to Multiple Testing. </w:t>
       </w:r>
       <w:r>
         <w:rPr>
+          <w:rFonts w:ascii="Times New Roman" w:hAnsi="Times New Roman" w:cs="Times New Roman"/>
           <w:i/>
         </w:rPr>
         <w:t>Journal of the Royal Statistical Society. Series B (Methodological), 57</w:t>
       </w:r>
       <w:r>
+        <w:rPr>
+          <w:rFonts w:ascii="Times New Roman" w:hAnsi="Times New Roman" w:cs="Times New Roman"/>
+        </w:rPr>
         <w:t xml:space="preserve">(1), 289-300. </w:t>
       </w:r>
     </w:p>
@@ -7219,17 +7178,27 @@
       <w:pPr>
         <w:pStyle w:val="EndNoteBibliography"/>
         <w:ind w:left="720" w:hanging="720"/>
-      </w:pPr>
-      <w:r>
+        <w:rPr>
+          <w:rFonts w:ascii="Times New Roman" w:hAnsi="Times New Roman" w:cs="Times New Roman"/>
+        </w:rPr>
+      </w:pPr>
+      <w:r>
+        <w:rPr>
+          <w:rFonts w:ascii="Times New Roman" w:hAnsi="Times New Roman" w:cs="Times New Roman"/>
+        </w:rPr>
         <w:t xml:space="preserve">Brown, W. R., &amp; Thore, C. R. (2011). Review: cerebral microvascular pathology in ageing and neurodegeneration. </w:t>
       </w:r>
       <w:r>
         <w:rPr>
+          <w:rFonts w:ascii="Times New Roman" w:hAnsi="Times New Roman" w:cs="Times New Roman"/>
           <w:i/>
         </w:rPr>
         <w:t>Neuropathol Appl Neurobiol, 37</w:t>
       </w:r>
       <w:r>
+        <w:rPr>
+          <w:rFonts w:ascii="Times New Roman" w:hAnsi="Times New Roman" w:cs="Times New Roman"/>
+        </w:rPr>
         <w:t>(1), 56-74. doi:10.1111/j.1365-2990.2010.01139.x</w:t>
       </w:r>
     </w:p>
@@ -7237,17 +7206,27 @@
       <w:pPr>
         <w:pStyle w:val="EndNoteBibliography"/>
         <w:ind w:left="720" w:hanging="720"/>
-      </w:pPr>
-      <w:r>
+        <w:rPr>
+          <w:rFonts w:ascii="Times New Roman" w:hAnsi="Times New Roman" w:cs="Times New Roman"/>
+        </w:rPr>
+      </w:pPr>
+      <w:r>
+        <w:rPr>
+          <w:rFonts w:ascii="Times New Roman" w:hAnsi="Times New Roman" w:cs="Times New Roman"/>
+        </w:rPr>
         <w:t xml:space="preserve">Dadar, M., Maranzano, J., Ducharme, S., Carmichael, O. T., Decarli, C., Collins, D. L., &amp; Alzheimer's Disease Neuroimaging, I. (2018). Validation of T1w-based segmentations of white matter hyperintensity volumes in large-scale datasets of aging. </w:t>
       </w:r>
       <w:r>
         <w:rPr>
+          <w:rFonts w:ascii="Times New Roman" w:hAnsi="Times New Roman" w:cs="Times New Roman"/>
           <w:i/>
         </w:rPr>
         <w:t>Hum Brain Mapp, 39</w:t>
       </w:r>
       <w:r>
+        <w:rPr>
+          <w:rFonts w:ascii="Times New Roman" w:hAnsi="Times New Roman" w:cs="Times New Roman"/>
+        </w:rPr>
         <w:t>(3), 1093-1107. doi:10.1002/hbm.23894</w:t>
       </w:r>
     </w:p>
@@ -7255,17 +7234,27 @@
       <w:pPr>
         <w:pStyle w:val="EndNoteBibliography"/>
         <w:ind w:left="720" w:hanging="720"/>
-      </w:pPr>
-      <w:r>
+        <w:rPr>
+          <w:rFonts w:ascii="Times New Roman" w:hAnsi="Times New Roman" w:cs="Times New Roman"/>
+        </w:rPr>
+      </w:pPr>
+      <w:r>
+        <w:rPr>
+          <w:rFonts w:ascii="Times New Roman" w:hAnsi="Times New Roman" w:cs="Times New Roman"/>
+        </w:rPr>
         <w:t xml:space="preserve">Desikan, R. S., Segonne, F., Fischl, B., Quinn, B. T., Dickerson, B. C., Blacker, D., . . . Killiany, R. J. (2006). An automated labeling system for subdividing the human cerebral cortex on MRI scans into gyral based regions of interest. </w:t>
       </w:r>
       <w:r>
         <w:rPr>
+          <w:rFonts w:ascii="Times New Roman" w:hAnsi="Times New Roman" w:cs="Times New Roman"/>
           <w:i/>
         </w:rPr>
         <w:t>Neuroimage, 31</w:t>
       </w:r>
       <w:r>
+        <w:rPr>
+          <w:rFonts w:ascii="Times New Roman" w:hAnsi="Times New Roman" w:cs="Times New Roman"/>
+        </w:rPr>
         <w:t>(3), 968-980. doi:10.1016/j.neuroimage.2006.01.021</w:t>
       </w:r>
     </w:p>
@@ -7273,17 +7262,27 @@
       <w:pPr>
         <w:pStyle w:val="EndNoteBibliography"/>
         <w:ind w:left="720" w:hanging="720"/>
-      </w:pPr>
-      <w:r>
+        <w:rPr>
+          <w:rFonts w:ascii="Times New Roman" w:hAnsi="Times New Roman" w:cs="Times New Roman"/>
+        </w:rPr>
+      </w:pPr>
+      <w:r>
+        <w:rPr>
+          <w:rFonts w:ascii="Times New Roman" w:hAnsi="Times New Roman" w:cs="Times New Roman"/>
+        </w:rPr>
         <w:t xml:space="preserve">Erkinjuntti, T., Ketonen, L., Sulkava, R., Sipponen, J., Vuorialho, M., &amp; Iivanainen, M. (1987). Do white matter changes on MRI and CT differentiate vascular dementia from Alzheimer's disease? </w:t>
       </w:r>
       <w:r>
         <w:rPr>
+          <w:rFonts w:ascii="Times New Roman" w:hAnsi="Times New Roman" w:cs="Times New Roman"/>
           <w:i/>
         </w:rPr>
         <w:t>Journal of Neurology, Neurosurgery, and Psychiatry, 50</w:t>
       </w:r>
       <w:r>
+        <w:rPr>
+          <w:rFonts w:ascii="Times New Roman" w:hAnsi="Times New Roman" w:cs="Times New Roman"/>
+        </w:rPr>
         <w:t xml:space="preserve">(1), 37-42. </w:t>
       </w:r>
     </w:p>
@@ -7291,17 +7290,27 @@
       <w:pPr>
         <w:pStyle w:val="EndNoteBibliography"/>
         <w:ind w:left="720" w:hanging="720"/>
-      </w:pPr>
-      <w:r>
+        <w:rPr>
+          <w:rFonts w:ascii="Times New Roman" w:hAnsi="Times New Roman" w:cs="Times New Roman"/>
+        </w:rPr>
+      </w:pPr>
+      <w:r>
+        <w:rPr>
+          <w:rFonts w:ascii="Times New Roman" w:hAnsi="Times New Roman" w:cs="Times New Roman"/>
+        </w:rPr>
         <w:t xml:space="preserve">Erten-Lyons, D., Woltjer, R., Kaye, J., Mattek, N., Dodge, H. H., Green, S., . . . Silbert, L. C. (2013). Neuropathologic basis of white matter hyperintensity accumulation with advanced age. </w:t>
       </w:r>
       <w:r>
         <w:rPr>
+          <w:rFonts w:ascii="Times New Roman" w:hAnsi="Times New Roman" w:cs="Times New Roman"/>
           <w:i/>
         </w:rPr>
         <w:t>Neurology, 81</w:t>
       </w:r>
       <w:r>
+        <w:rPr>
+          <w:rFonts w:ascii="Times New Roman" w:hAnsi="Times New Roman" w:cs="Times New Roman"/>
+        </w:rPr>
         <w:t>(11), 977-983. doi:10.1212/WNL.0b013e3182a43e45</w:t>
       </w:r>
     </w:p>
@@ -7309,17 +7318,27 @@
       <w:pPr>
         <w:pStyle w:val="EndNoteBibliography"/>
         <w:ind w:left="720" w:hanging="720"/>
-      </w:pPr>
-      <w:r>
+        <w:rPr>
+          <w:rFonts w:ascii="Times New Roman" w:hAnsi="Times New Roman" w:cs="Times New Roman"/>
+        </w:rPr>
+      </w:pPr>
+      <w:r>
+        <w:rPr>
+          <w:rFonts w:ascii="Times New Roman" w:hAnsi="Times New Roman" w:cs="Times New Roman"/>
+        </w:rPr>
         <w:t xml:space="preserve">Fischl, B. (2012). FreeSurfer. </w:t>
       </w:r>
       <w:r>
         <w:rPr>
+          <w:rFonts w:ascii="Times New Roman" w:hAnsi="Times New Roman" w:cs="Times New Roman"/>
           <w:i/>
         </w:rPr>
         <w:t>Neuroimage, 62</w:t>
       </w:r>
       <w:r>
+        <w:rPr>
+          <w:rFonts w:ascii="Times New Roman" w:hAnsi="Times New Roman" w:cs="Times New Roman"/>
+        </w:rPr>
         <w:t>(2), 774-781. doi:10.1016/j.neuroimage.2012.01.021</w:t>
       </w:r>
     </w:p>
@@ -7327,17 +7346,27 @@
       <w:pPr>
         <w:pStyle w:val="EndNoteBibliography"/>
         <w:ind w:left="720" w:hanging="720"/>
-      </w:pPr>
-      <w:r>
+        <w:rPr>
+          <w:rFonts w:ascii="Times New Roman" w:hAnsi="Times New Roman" w:cs="Times New Roman"/>
+        </w:rPr>
+      </w:pPr>
+      <w:r>
+        <w:rPr>
+          <w:rFonts w:ascii="Times New Roman" w:hAnsi="Times New Roman" w:cs="Times New Roman"/>
+        </w:rPr>
         <w:t xml:space="preserve">Fischl, B., Salat, D. H., van der Kouwe, A. J., Makris, N., Segonne, F., Quinn, B. T., &amp; Dale, A. M. (2004). Sequence-independent segmentation of magnetic resonance images. </w:t>
       </w:r>
       <w:r>
         <w:rPr>
+          <w:rFonts w:ascii="Times New Roman" w:hAnsi="Times New Roman" w:cs="Times New Roman"/>
           <w:i/>
         </w:rPr>
         <w:t>Neuroimage, 23 Suppl 1</w:t>
       </w:r>
       <w:r>
+        <w:rPr>
+          <w:rFonts w:ascii="Times New Roman" w:hAnsi="Times New Roman" w:cs="Times New Roman"/>
+        </w:rPr>
         <w:t>, S69-84. doi:10.1016/j.neuroimage.2004.07.016</w:t>
       </w:r>
     </w:p>
@@ -7345,17 +7374,27 @@
       <w:pPr>
         <w:pStyle w:val="EndNoteBibliography"/>
         <w:ind w:left="720" w:hanging="720"/>
-      </w:pPr>
-      <w:r>
+        <w:rPr>
+          <w:rFonts w:ascii="Times New Roman" w:hAnsi="Times New Roman" w:cs="Times New Roman"/>
+        </w:rPr>
+      </w:pPr>
+      <w:r>
+        <w:rPr>
+          <w:rFonts w:ascii="Times New Roman" w:hAnsi="Times New Roman" w:cs="Times New Roman"/>
+        </w:rPr>
         <w:t xml:space="preserve">Hachinski, V. C., Potter, P., &amp; Merskey, H. (1986). Leuko-araiosis: an ancient term for a new problem. </w:t>
       </w:r>
       <w:r>
         <w:rPr>
+          <w:rFonts w:ascii="Times New Roman" w:hAnsi="Times New Roman" w:cs="Times New Roman"/>
           <w:i/>
         </w:rPr>
         <w:t>Can J Neurol Sci, 13</w:t>
       </w:r>
       <w:r>
+        <w:rPr>
+          <w:rFonts w:ascii="Times New Roman" w:hAnsi="Times New Roman" w:cs="Times New Roman"/>
+        </w:rPr>
         <w:t xml:space="preserve">(4 Suppl), 533-534. </w:t>
       </w:r>
     </w:p>
@@ -7363,17 +7402,27 @@
       <w:pPr>
         <w:pStyle w:val="EndNoteBibliography"/>
         <w:ind w:left="720" w:hanging="720"/>
-      </w:pPr>
-      <w:r>
+        <w:rPr>
+          <w:rFonts w:ascii="Times New Roman" w:hAnsi="Times New Roman" w:cs="Times New Roman"/>
+        </w:rPr>
+      </w:pPr>
+      <w:r>
+        <w:rPr>
+          <w:rFonts w:ascii="Times New Roman" w:hAnsi="Times New Roman" w:cs="Times New Roman"/>
+        </w:rPr>
         <w:t xml:space="preserve">Harrington, M. G., Chiang, J., Pogoda, J. M., Gomez, M., Thomas, K., Marion, S. D., . . . Fonteh, A. N. (2013). Executive function changes before memory in preclinical Alzheimer's pathology: a prospective, cross-sectional, case control study. </w:t>
       </w:r>
       <w:r>
         <w:rPr>
+          <w:rFonts w:ascii="Times New Roman" w:hAnsi="Times New Roman" w:cs="Times New Roman"/>
           <w:i/>
         </w:rPr>
         <w:t>PLoS One, 8</w:t>
       </w:r>
       <w:r>
+        <w:rPr>
+          <w:rFonts w:ascii="Times New Roman" w:hAnsi="Times New Roman" w:cs="Times New Roman"/>
+        </w:rPr>
         <w:t>(11), e79378. doi:10.1371/journal.pone.0079378</w:t>
       </w:r>
     </w:p>
@@ -7381,17 +7430,27 @@
       <w:pPr>
         <w:pStyle w:val="EndNoteBibliography"/>
         <w:ind w:left="720" w:hanging="720"/>
-      </w:pPr>
-      <w:r>
+        <w:rPr>
+          <w:rFonts w:ascii="Times New Roman" w:hAnsi="Times New Roman" w:cs="Times New Roman"/>
+        </w:rPr>
+      </w:pPr>
+      <w:r>
+        <w:rPr>
+          <w:rFonts w:ascii="Times New Roman" w:hAnsi="Times New Roman" w:cs="Times New Roman"/>
+        </w:rPr>
         <w:t xml:space="preserve">Holland, B. A., Haas, D. K., Norman, D., Brant-Zawadzki, M., &amp; Newton, T. H. (1986). MRI of normal brain maturation. </w:t>
       </w:r>
       <w:r>
         <w:rPr>
+          <w:rFonts w:ascii="Times New Roman" w:hAnsi="Times New Roman" w:cs="Times New Roman"/>
           <w:i/>
         </w:rPr>
         <w:t>AJNR Am J Neuroradiol, 7</w:t>
       </w:r>
       <w:r>
+        <w:rPr>
+          <w:rFonts w:ascii="Times New Roman" w:hAnsi="Times New Roman" w:cs="Times New Roman"/>
+        </w:rPr>
         <w:t xml:space="preserve">(2), 201-208. </w:t>
       </w:r>
     </w:p>
@@ -7399,21 +7458,27 @@
       <w:pPr>
         <w:pStyle w:val="EndNoteBibliography"/>
         <w:ind w:left="720" w:hanging="720"/>
-      </w:pPr>
-      <w:r>
-        <w:t xml:space="preserve">Hughes, T. M., Kuller, L. H., Barinas-Mitchell, E. J. M., Mackey, R. H., McDade, E. M., Klunk, W. E., . . . Lopez, O. L. (2013). Pulse wave velocity is associated with β-amyloid deposition in </w:t>
-      </w:r>
-      <w:r>
-        <w:lastRenderedPageBreak/>
-        <w:t xml:space="preserve">the brains of very elderly adults. </w:t>
-      </w:r>
-      <w:r>
-        <w:rPr>
+        <w:rPr>
+          <w:rFonts w:ascii="Times New Roman" w:hAnsi="Times New Roman" w:cs="Times New Roman"/>
+        </w:rPr>
+      </w:pPr>
+      <w:r>
+        <w:rPr>
+          <w:rFonts w:ascii="Times New Roman" w:hAnsi="Times New Roman" w:cs="Times New Roman"/>
+        </w:rPr>
+        <w:t xml:space="preserve">Hughes, T. M., Kuller, L. H., Barinas-Mitchell, E. J. M., Mackey, R. H., McDade, E. M., Klunk, W. E., . . . Lopez, O. L. (2013). Pulse wave velocity is associated with β-amyloid deposition in the brains of very elderly adults. </w:t>
+      </w:r>
+      <w:r>
+        <w:rPr>
+          <w:rFonts w:ascii="Times New Roman" w:hAnsi="Times New Roman" w:cs="Times New Roman"/>
           <w:i/>
         </w:rPr>
         <w:t>Neurology, 81</w:t>
       </w:r>
       <w:r>
+        <w:rPr>
+          <w:rFonts w:ascii="Times New Roman" w:hAnsi="Times New Roman" w:cs="Times New Roman"/>
+        </w:rPr>
         <w:t>(19), 1711-1718. doi:10.1212/01.wnl.0000435301.64776.37</w:t>
       </w:r>
     </w:p>
@@ -7421,17 +7486,28 @@
       <w:pPr>
         <w:pStyle w:val="EndNoteBibliography"/>
         <w:ind w:left="720" w:hanging="720"/>
-      </w:pPr>
-      <w:r>
+        <w:rPr>
+          <w:rFonts w:ascii="Times New Roman" w:hAnsi="Times New Roman" w:cs="Times New Roman"/>
+        </w:rPr>
+      </w:pPr>
+      <w:r>
+        <w:rPr>
+          <w:rFonts w:ascii="Times New Roman" w:hAnsi="Times New Roman" w:cs="Times New Roman"/>
+        </w:rPr>
+        <w:lastRenderedPageBreak/>
         <w:t xml:space="preserve">Hulsey, K. M., Gupta, M., King, K. S., Peshock, R. M., Whittemore, A. R., &amp; McColl, R. W. (2012). Automated quantification of white matter disease extent at 3 T: Comparison with volumetric readings. </w:t>
       </w:r>
       <w:r>
         <w:rPr>
+          <w:rFonts w:ascii="Times New Roman" w:hAnsi="Times New Roman" w:cs="Times New Roman"/>
           <w:i/>
         </w:rPr>
         <w:t>J Magn Reson Imaging</w:t>
       </w:r>
       <w:r>
+        <w:rPr>
+          <w:rFonts w:ascii="Times New Roman" w:hAnsi="Times New Roman" w:cs="Times New Roman"/>
+        </w:rPr>
         <w:t>. doi:10.1002/jmri.23659</w:t>
       </w:r>
     </w:p>
@@ -7439,17 +7515,27 @@
       <w:pPr>
         <w:pStyle w:val="EndNoteBibliography"/>
         <w:ind w:left="720" w:hanging="720"/>
-      </w:pPr>
-      <w:r>
+        <w:rPr>
+          <w:rFonts w:ascii="Times New Roman" w:hAnsi="Times New Roman" w:cs="Times New Roman"/>
+        </w:rPr>
+      </w:pPr>
+      <w:r>
+        <w:rPr>
+          <w:rFonts w:ascii="Times New Roman" w:hAnsi="Times New Roman" w:cs="Times New Roman"/>
+        </w:rPr>
         <w:t xml:space="preserve">Iadecola, C. (2010). The overlap between neurodegenerative and vascular factors in the pathogenesis of dementia. </w:t>
       </w:r>
       <w:r>
         <w:rPr>
+          <w:rFonts w:ascii="Times New Roman" w:hAnsi="Times New Roman" w:cs="Times New Roman"/>
           <w:i/>
         </w:rPr>
         <w:t>Acta Neuropathologica, 120</w:t>
       </w:r>
       <w:r>
+        <w:rPr>
+          <w:rFonts w:ascii="Times New Roman" w:hAnsi="Times New Roman" w:cs="Times New Roman"/>
+        </w:rPr>
         <w:t>(3), 287-296. doi:DOI 10.1007/s00401-010-0718-6</w:t>
       </w:r>
     </w:p>
@@ -7457,17 +7543,27 @@
       <w:pPr>
         <w:pStyle w:val="EndNoteBibliography"/>
         <w:ind w:left="720" w:hanging="720"/>
-      </w:pPr>
-      <w:r>
+        <w:rPr>
+          <w:rFonts w:ascii="Times New Roman" w:hAnsi="Times New Roman" w:cs="Times New Roman"/>
+        </w:rPr>
+      </w:pPr>
+      <w:r>
+        <w:rPr>
+          <w:rFonts w:ascii="Times New Roman" w:hAnsi="Times New Roman" w:cs="Times New Roman"/>
+        </w:rPr>
         <w:t xml:space="preserve">King, K. S. (2014). Arterial stiffness as a potential determinant of beta-amyloid deposition. </w:t>
       </w:r>
       <w:r>
         <w:rPr>
+          <w:rFonts w:ascii="Times New Roman" w:hAnsi="Times New Roman" w:cs="Times New Roman"/>
           <w:i/>
         </w:rPr>
         <w:t>JAMA Neurol, 71</w:t>
       </w:r>
       <w:r>
+        <w:rPr>
+          <w:rFonts w:ascii="Times New Roman" w:hAnsi="Times New Roman" w:cs="Times New Roman"/>
+        </w:rPr>
         <w:t>(5), 541-542. doi:10.1001/jamaneurol.2014.187</w:t>
       </w:r>
     </w:p>
@@ -7475,17 +7571,27 @@
       <w:pPr>
         <w:pStyle w:val="EndNoteBibliography"/>
         <w:ind w:left="720" w:hanging="720"/>
-      </w:pPr>
-      <w:r>
+        <w:rPr>
+          <w:rFonts w:ascii="Times New Roman" w:hAnsi="Times New Roman" w:cs="Times New Roman"/>
+        </w:rPr>
+      </w:pPr>
+      <w:r>
+        <w:rPr>
+          <w:rFonts w:ascii="Times New Roman" w:hAnsi="Times New Roman" w:cs="Times New Roman"/>
+        </w:rPr>
         <w:t xml:space="preserve">King, K. S., Chen, K. X., Hulsey, K. M., McColl, R. W., Weiner, M. F., Nakonezny, P. A., &amp; Peshock, R. M. (2013). White matter hyperintensities: use of aortic arch pulse wave velocity to predict volume independent of other cardiovascular risk factors. </w:t>
       </w:r>
       <w:r>
         <w:rPr>
+          <w:rFonts w:ascii="Times New Roman" w:hAnsi="Times New Roman" w:cs="Times New Roman"/>
           <w:i/>
         </w:rPr>
         <w:t>Radiology, 267</w:t>
       </w:r>
       <w:r>
+        <w:rPr>
+          <w:rFonts w:ascii="Times New Roman" w:hAnsi="Times New Roman" w:cs="Times New Roman"/>
+        </w:rPr>
         <w:t>(3), 709-717. doi:10.1148/radiol.13121598</w:t>
       </w:r>
     </w:p>
@@ -7493,17 +7599,27 @@
       <w:pPr>
         <w:pStyle w:val="EndNoteBibliography"/>
         <w:ind w:left="720" w:hanging="720"/>
-      </w:pPr>
-      <w:r>
+        <w:rPr>
+          <w:rFonts w:ascii="Times New Roman" w:hAnsi="Times New Roman" w:cs="Times New Roman"/>
+        </w:rPr>
+      </w:pPr>
+      <w:r>
+        <w:rPr>
+          <w:rFonts w:ascii="Times New Roman" w:hAnsi="Times New Roman" w:cs="Times New Roman"/>
+        </w:rPr>
         <w:t xml:space="preserve">King, K. S., Peshock, R. M., Rossetti, H. C., McColl, R. W., Ayers, C. R., Hulsey, K. M., &amp; Das, S. R. (2014). Effect of normal aging versus hypertension, abnormal body mass index, and diabetes mellitus on white matter hyperintensity volume. </w:t>
       </w:r>
       <w:r>
         <w:rPr>
+          <w:rFonts w:ascii="Times New Roman" w:hAnsi="Times New Roman" w:cs="Times New Roman"/>
           <w:i/>
         </w:rPr>
         <w:t>Stroke; a journal of cerebral circulation, 45</w:t>
       </w:r>
       <w:r>
+        <w:rPr>
+          <w:rFonts w:ascii="Times New Roman" w:hAnsi="Times New Roman" w:cs="Times New Roman"/>
+        </w:rPr>
         <w:t>(1), 255-257. doi:10.1161/STROKEAHA.113.003602</w:t>
       </w:r>
     </w:p>
@@ -7511,17 +7627,27 @@
       <w:pPr>
         <w:pStyle w:val="EndNoteBibliography"/>
         <w:ind w:left="720" w:hanging="720"/>
-      </w:pPr>
-      <w:r>
+        <w:rPr>
+          <w:rFonts w:ascii="Times New Roman" w:hAnsi="Times New Roman" w:cs="Times New Roman"/>
+        </w:rPr>
+      </w:pPr>
+      <w:r>
+        <w:rPr>
+          <w:rFonts w:ascii="Times New Roman" w:hAnsi="Times New Roman" w:cs="Times New Roman"/>
+        </w:rPr>
         <w:t xml:space="preserve">King, K. S., Peshock, R. M., Warren, M. W., Alhilali, L., Hulsey, K., McColl, R., . . . Whittemore, A. (2013). Evaluation of a practical visual MRI rating scale of brain white matter hyperintensities for clinicians based on largest lesion size regardless of location. </w:t>
       </w:r>
       <w:r>
         <w:rPr>
+          <w:rFonts w:ascii="Times New Roman" w:hAnsi="Times New Roman" w:cs="Times New Roman"/>
           <w:i/>
         </w:rPr>
         <w:t>AJNR Am J Neuroradiol, 34</w:t>
       </w:r>
       <w:r>
+        <w:rPr>
+          <w:rFonts w:ascii="Times New Roman" w:hAnsi="Times New Roman" w:cs="Times New Roman"/>
+        </w:rPr>
         <w:t>(4), 797-801. doi:10.3174/ajnr.A3283</w:t>
       </w:r>
     </w:p>
@@ -7529,17 +7655,27 @@
       <w:pPr>
         <w:pStyle w:val="EndNoteBibliography"/>
         <w:ind w:left="720" w:hanging="720"/>
-      </w:pPr>
-      <w:r>
+        <w:rPr>
+          <w:rFonts w:ascii="Times New Roman" w:hAnsi="Times New Roman" w:cs="Times New Roman"/>
+        </w:rPr>
+      </w:pPr>
+      <w:r>
+        <w:rPr>
+          <w:rFonts w:ascii="Times New Roman" w:hAnsi="Times New Roman" w:cs="Times New Roman"/>
+        </w:rPr>
         <w:t xml:space="preserve">Lee, S., Viqar, F., Zimmerman, M. E., Narkhede, A., Tosto, G., Benzinger, T. L., . . . Brickman, A. M. (2016). White matter hyperintensities are a core feature of Alzheimer's disease: Evidence from the dominantly inherited Alzheimer network. </w:t>
       </w:r>
       <w:r>
         <w:rPr>
+          <w:rFonts w:ascii="Times New Roman" w:hAnsi="Times New Roman" w:cs="Times New Roman"/>
           <w:i/>
         </w:rPr>
         <w:t>Ann Neurol, 79</w:t>
       </w:r>
       <w:r>
+        <w:rPr>
+          <w:rFonts w:ascii="Times New Roman" w:hAnsi="Times New Roman" w:cs="Times New Roman"/>
+        </w:rPr>
         <w:t>(6), 929-939. doi:10.1002/ana.24647</w:t>
       </w:r>
     </w:p>
@@ -7547,17 +7683,27 @@
       <w:pPr>
         <w:pStyle w:val="EndNoteBibliography"/>
         <w:ind w:left="720" w:hanging="720"/>
-      </w:pPr>
-      <w:r>
+        <w:rPr>
+          <w:rFonts w:ascii="Times New Roman" w:hAnsi="Times New Roman" w:cs="Times New Roman"/>
+        </w:rPr>
+      </w:pPr>
+      <w:r>
+        <w:rPr>
+          <w:rFonts w:ascii="Times New Roman" w:hAnsi="Times New Roman" w:cs="Times New Roman"/>
+        </w:rPr>
         <w:t xml:space="preserve">Mayeux, R., Reitz, C., Brickman, A. M., Haan, M. N., Manly, J. J., Glymour, M. M., . . . Morris, J. C. (2011). Operationalizing diagnostic criteria for Alzheimer's disease and other age-related cognitive impairment-Part 1. </w:t>
       </w:r>
       <w:r>
         <w:rPr>
+          <w:rFonts w:ascii="Times New Roman" w:hAnsi="Times New Roman" w:cs="Times New Roman"/>
           <w:i/>
         </w:rPr>
         <w:t>Alzheimers Dement, 7</w:t>
       </w:r>
       <w:r>
+        <w:rPr>
+          <w:rFonts w:ascii="Times New Roman" w:hAnsi="Times New Roman" w:cs="Times New Roman"/>
+        </w:rPr>
         <w:t>(1), 15-34. doi:10.1016/j.jalz.2010.11.005</w:t>
       </w:r>
     </w:p>
@@ -7565,17 +7711,27 @@
       <w:pPr>
         <w:pStyle w:val="EndNoteBibliography"/>
         <w:ind w:left="720" w:hanging="720"/>
-      </w:pPr>
-      <w:r>
+        <w:rPr>
+          <w:rFonts w:ascii="Times New Roman" w:hAnsi="Times New Roman" w:cs="Times New Roman"/>
+        </w:rPr>
+      </w:pPr>
+      <w:r>
+        <w:rPr>
+          <w:rFonts w:ascii="Times New Roman" w:hAnsi="Times New Roman" w:cs="Times New Roman"/>
+        </w:rPr>
         <w:t xml:space="preserve">McAleese, K. E., Firbank, M., Dey, M., Colloby, S. J., Walker, L., Johnson, M., . . . Attems, J. (2015). Cortical tau load is associated with white matter hyperintensities. </w:t>
       </w:r>
       <w:r>
         <w:rPr>
+          <w:rFonts w:ascii="Times New Roman" w:hAnsi="Times New Roman" w:cs="Times New Roman"/>
           <w:i/>
         </w:rPr>
         <w:t>Acta neuropathologica communications, 3</w:t>
       </w:r>
       <w:r>
+        <w:rPr>
+          <w:rFonts w:ascii="Times New Roman" w:hAnsi="Times New Roman" w:cs="Times New Roman"/>
+        </w:rPr>
         <w:t>, 60-60. doi:10.1186/s40478-015-0240-0</w:t>
       </w:r>
     </w:p>
@@ -7583,17 +7739,27 @@
       <w:pPr>
         <w:pStyle w:val="EndNoteBibliography"/>
         <w:ind w:left="720" w:hanging="720"/>
-      </w:pPr>
-      <w:r>
+        <w:rPr>
+          <w:rFonts w:ascii="Times New Roman" w:hAnsi="Times New Roman" w:cs="Times New Roman"/>
+        </w:rPr>
+      </w:pPr>
+      <w:r>
+        <w:rPr>
+          <w:rFonts w:ascii="Times New Roman" w:hAnsi="Times New Roman" w:cs="Times New Roman"/>
+        </w:rPr>
         <w:t xml:space="preserve">McAleese, K. E., Walker, L., Graham, S., Moya, E. L. J., Johnson, M., Erskine, D., . . . Attems, J. (2017). Parietal white matter lesions in Alzheimer's disease are associated with cortical neurodegenerative pathology, but not with small vessel disease. </w:t>
       </w:r>
       <w:r>
         <w:rPr>
+          <w:rFonts w:ascii="Times New Roman" w:hAnsi="Times New Roman" w:cs="Times New Roman"/>
           <w:i/>
         </w:rPr>
         <w:t>Acta Neuropathologica, 134</w:t>
       </w:r>
       <w:r>
+        <w:rPr>
+          <w:rFonts w:ascii="Times New Roman" w:hAnsi="Times New Roman" w:cs="Times New Roman"/>
+        </w:rPr>
         <w:t>(3), 459-473. doi:10.1007/s00401-017-1738-2</w:t>
       </w:r>
     </w:p>
@@ -7601,17 +7767,27 @@
       <w:pPr>
         <w:pStyle w:val="EndNoteBibliography"/>
         <w:ind w:left="720" w:hanging="720"/>
-      </w:pPr>
-      <w:r>
+        <w:rPr>
+          <w:rFonts w:ascii="Times New Roman" w:hAnsi="Times New Roman" w:cs="Times New Roman"/>
+        </w:rPr>
+      </w:pPr>
+      <w:r>
+        <w:rPr>
+          <w:rFonts w:ascii="Times New Roman" w:hAnsi="Times New Roman" w:cs="Times New Roman"/>
+        </w:rPr>
         <w:t xml:space="preserve">Mistry, N., Tallantyre, E. C., Dixon, J. E., Galazis, N., Jaspan, T., Morgan, P. S., . . . Evangelou, N. (2011). Focal multiple sclerosis lesions abound in 'normal appearing white matter'. </w:t>
       </w:r>
       <w:r>
         <w:rPr>
+          <w:rFonts w:ascii="Times New Roman" w:hAnsi="Times New Roman" w:cs="Times New Roman"/>
           <w:i/>
         </w:rPr>
         <w:t>Mult Scler, 17</w:t>
       </w:r>
       <w:r>
+        <w:rPr>
+          <w:rFonts w:ascii="Times New Roman" w:hAnsi="Times New Roman" w:cs="Times New Roman"/>
+        </w:rPr>
         <w:t>(11), 1313-1323. doi:10.1177/1352458511415305</w:t>
       </w:r>
     </w:p>
@@ -7619,17 +7795,27 @@
       <w:pPr>
         <w:pStyle w:val="EndNoteBibliography"/>
         <w:ind w:left="720" w:hanging="720"/>
-      </w:pPr>
-      <w:r>
+        <w:rPr>
+          <w:rFonts w:ascii="Times New Roman" w:hAnsi="Times New Roman" w:cs="Times New Roman"/>
+        </w:rPr>
+      </w:pPr>
+      <w:r>
+        <w:rPr>
+          <w:rFonts w:ascii="Times New Roman" w:hAnsi="Times New Roman" w:cs="Times New Roman"/>
+        </w:rPr>
         <w:t xml:space="preserve">Palmqvist, S., Mattsson, N., Hansson, O., &amp; for the Alzheimer’s Disease Neuroimaging, I. (2016). Cerebrospinal fluid analysis detects cerebral amyloid-β accumulation earlier than positron emission tomography. </w:t>
       </w:r>
       <w:r>
         <w:rPr>
+          <w:rFonts w:ascii="Times New Roman" w:hAnsi="Times New Roman" w:cs="Times New Roman"/>
           <w:i/>
         </w:rPr>
         <w:t>Brain, 139</w:t>
       </w:r>
       <w:r>
+        <w:rPr>
+          <w:rFonts w:ascii="Times New Roman" w:hAnsi="Times New Roman" w:cs="Times New Roman"/>
+        </w:rPr>
         <w:t>(4), 1226-1236. doi:10.1093/brain/aww015</w:t>
       </w:r>
     </w:p>
@@ -7637,18 +7823,27 @@
       <w:pPr>
         <w:pStyle w:val="EndNoteBibliography"/>
         <w:ind w:left="720" w:hanging="720"/>
-      </w:pPr>
-      <w:r>
-        <w:lastRenderedPageBreak/>
+        <w:rPr>
+          <w:rFonts w:ascii="Times New Roman" w:hAnsi="Times New Roman" w:cs="Times New Roman"/>
+        </w:rPr>
+      </w:pPr>
+      <w:r>
+        <w:rPr>
+          <w:rFonts w:ascii="Times New Roman" w:hAnsi="Times New Roman" w:cs="Times New Roman"/>
+        </w:rPr>
         <w:t xml:space="preserve">Pietroboni, A. M., Scarioni, M., Carandini, T., Basilico, P., Cadioli, M., Giulietti, G., . . . Galimberti, D. (2018). CSF beta-amyloid and white matter damage: a new perspective on Alzheimer's disease. </w:t>
       </w:r>
       <w:r>
         <w:rPr>
+          <w:rFonts w:ascii="Times New Roman" w:hAnsi="Times New Roman" w:cs="Times New Roman"/>
           <w:i/>
         </w:rPr>
         <w:t>J Neurol Neurosurg Psychiatry, 89</w:t>
       </w:r>
       <w:r>
+        <w:rPr>
+          <w:rFonts w:ascii="Times New Roman" w:hAnsi="Times New Roman" w:cs="Times New Roman"/>
+        </w:rPr>
         <w:t>(4), 352-357. doi:10.1136/jnnp-2017-316603</w:t>
       </w:r>
     </w:p>
@@ -7656,17 +7851,28 @@
       <w:pPr>
         <w:pStyle w:val="EndNoteBibliography"/>
         <w:ind w:left="720" w:hanging="720"/>
-      </w:pPr>
-      <w:r>
+        <w:rPr>
+          <w:rFonts w:ascii="Times New Roman" w:hAnsi="Times New Roman" w:cs="Times New Roman"/>
+        </w:rPr>
+      </w:pPr>
+      <w:r>
+        <w:rPr>
+          <w:rFonts w:ascii="Times New Roman" w:hAnsi="Times New Roman" w:cs="Times New Roman"/>
+        </w:rPr>
+        <w:lastRenderedPageBreak/>
         <w:t xml:space="preserve">Riphagen, J. M., Gronenschild, E., Salat, D. H., Freeze, W. M., Ivanov, D., Clerx, L., . . . Jacobs, H. I. L. (2018). Shades of white: diffusion properties of T1- and FLAIR-defined white matter signal abnormalities differ in stages from cognitively normal to dementia. </w:t>
       </w:r>
       <w:r>
         <w:rPr>
+          <w:rFonts w:ascii="Times New Roman" w:hAnsi="Times New Roman" w:cs="Times New Roman"/>
           <w:i/>
         </w:rPr>
         <w:t>Neurobiol Aging, 68</w:t>
       </w:r>
       <w:r>
+        <w:rPr>
+          <w:rFonts w:ascii="Times New Roman" w:hAnsi="Times New Roman" w:cs="Times New Roman"/>
+        </w:rPr>
         <w:t>, 48-58. doi:10.1016/j.neurobiolaging.2018.03.029</w:t>
       </w:r>
     </w:p>
@@ -7674,17 +7880,27 @@
       <w:pPr>
         <w:pStyle w:val="EndNoteBibliography"/>
         <w:ind w:left="720" w:hanging="720"/>
-      </w:pPr>
-      <w:r>
+        <w:rPr>
+          <w:rFonts w:ascii="Times New Roman" w:hAnsi="Times New Roman" w:cs="Times New Roman"/>
+        </w:rPr>
+      </w:pPr>
+      <w:r>
+        <w:rPr>
+          <w:rFonts w:ascii="Times New Roman" w:hAnsi="Times New Roman" w:cs="Times New Roman"/>
+        </w:rPr>
         <w:t xml:space="preserve">Schmahmann, J. D., Smith, E. E., Eichler, F. S., &amp; Filley, C. M. (2008). Cerebral white matter: neuroanatomy, clinical neurology, and neurobehavioral correlates. </w:t>
       </w:r>
       <w:r>
         <w:rPr>
+          <w:rFonts w:ascii="Times New Roman" w:hAnsi="Times New Roman" w:cs="Times New Roman"/>
           <w:i/>
         </w:rPr>
         <w:t>Ann N Y Acad Sci, 1142</w:t>
       </w:r>
       <w:r>
+        <w:rPr>
+          <w:rFonts w:ascii="Times New Roman" w:hAnsi="Times New Roman" w:cs="Times New Roman"/>
+        </w:rPr>
         <w:t>, 266-309. doi:10.1196/annals.1444.017</w:t>
       </w:r>
     </w:p>
@@ -7692,17 +7908,27 @@
       <w:pPr>
         <w:pStyle w:val="EndNoteBibliography"/>
         <w:ind w:left="720" w:hanging="720"/>
-      </w:pPr>
-      <w:r>
+        <w:rPr>
+          <w:rFonts w:ascii="Times New Roman" w:hAnsi="Times New Roman" w:cs="Times New Roman"/>
+        </w:rPr>
+      </w:pPr>
+      <w:r>
+        <w:rPr>
+          <w:rFonts w:ascii="Times New Roman" w:hAnsi="Times New Roman" w:cs="Times New Roman"/>
+        </w:rPr>
         <w:t xml:space="preserve">Schmidt, P., Gaser, C., Arsic, M., Buck, D., Forschler, A., Berthele, A., . . . Muhlau, M. (2012). An automated tool for detection of FLAIR-hyperintense white-matter lesions in Multiple Sclerosis. </w:t>
       </w:r>
       <w:r>
         <w:rPr>
+          <w:rFonts w:ascii="Times New Roman" w:hAnsi="Times New Roman" w:cs="Times New Roman"/>
           <w:i/>
         </w:rPr>
         <w:t>Neuroimage, 59</w:t>
       </w:r>
       <w:r>
+        <w:rPr>
+          <w:rFonts w:ascii="Times New Roman" w:hAnsi="Times New Roman" w:cs="Times New Roman"/>
+        </w:rPr>
         <w:t>(4), 3774-3783. doi:10.1016/j.neuroimage.2011.11.032</w:t>
       </w:r>
     </w:p>
@@ -7710,17 +7936,27 @@
       <w:pPr>
         <w:pStyle w:val="EndNoteBibliography"/>
         <w:ind w:left="720" w:hanging="720"/>
-      </w:pPr>
-      <w:r>
+        <w:rPr>
+          <w:rFonts w:ascii="Times New Roman" w:hAnsi="Times New Roman" w:cs="Times New Roman"/>
+        </w:rPr>
+      </w:pPr>
+      <w:r>
+        <w:rPr>
+          <w:rFonts w:ascii="Times New Roman" w:hAnsi="Times New Roman" w:cs="Times New Roman"/>
+        </w:rPr>
         <w:t xml:space="preserve">Scott, J. A., Braskie, M. N., Tosun, D., Maillard, P., Thompson, P. M., Weiner, M., . . . Adni. (2016). Cerebral amyloid is associated with greater white-matter hyperintensity accrual in cognitively normal older adults. </w:t>
       </w:r>
       <w:r>
         <w:rPr>
+          <w:rFonts w:ascii="Times New Roman" w:hAnsi="Times New Roman" w:cs="Times New Roman"/>
           <w:i/>
         </w:rPr>
         <w:t>Neurobiol Aging, 48</w:t>
       </w:r>
       <w:r>
+        <w:rPr>
+          <w:rFonts w:ascii="Times New Roman" w:hAnsi="Times New Roman" w:cs="Times New Roman"/>
+        </w:rPr>
         <w:t>, 48-52. doi:10.1016/j.neurobiolaging.2016.08.014</w:t>
       </w:r>
     </w:p>
@@ -7728,17 +7964,27 @@
       <w:pPr>
         <w:pStyle w:val="EndNoteBibliography"/>
         <w:ind w:left="720" w:hanging="720"/>
-      </w:pPr>
-      <w:r>
+        <w:rPr>
+          <w:rFonts w:ascii="Times New Roman" w:hAnsi="Times New Roman" w:cs="Times New Roman"/>
+        </w:rPr>
+      </w:pPr>
+      <w:r>
+        <w:rPr>
+          <w:rFonts w:ascii="Times New Roman" w:hAnsi="Times New Roman" w:cs="Times New Roman"/>
+        </w:rPr>
         <w:t xml:space="preserve">Seshadri, S., Beiser, A., Au, R., Wolf, P. A., Evans, D. A., Wilson, R. S., . . . Chui, H. C. (2011). Operationalizing diagnostic criteria for Alzheimer's disease and other age-related cognitive impairment-Part 2. </w:t>
       </w:r>
       <w:r>
         <w:rPr>
+          <w:rFonts w:ascii="Times New Roman" w:hAnsi="Times New Roman" w:cs="Times New Roman"/>
           <w:i/>
         </w:rPr>
         <w:t>Alzheimers Dement, 7</w:t>
       </w:r>
       <w:r>
+        <w:rPr>
+          <w:rFonts w:ascii="Times New Roman" w:hAnsi="Times New Roman" w:cs="Times New Roman"/>
+        </w:rPr>
         <w:t>(1), 35-52. doi:10.1016/j.jalz.2010.12.002</w:t>
       </w:r>
     </w:p>
@@ -7746,17 +7992,27 @@
       <w:pPr>
         <w:pStyle w:val="EndNoteBibliography"/>
         <w:ind w:left="720" w:hanging="720"/>
-      </w:pPr>
-      <w:r>
+        <w:rPr>
+          <w:rFonts w:ascii="Times New Roman" w:hAnsi="Times New Roman" w:cs="Times New Roman"/>
+        </w:rPr>
+      </w:pPr>
+      <w:r>
+        <w:rPr>
+          <w:rFonts w:ascii="Times New Roman" w:hAnsi="Times New Roman" w:cs="Times New Roman"/>
+        </w:rPr>
         <w:t xml:space="preserve">Shim, Y. S., &amp; Morris, J. C. (2011). Biomarkers predicting Alzheimer's disease in cognitively normal aging. </w:t>
       </w:r>
       <w:r>
         <w:rPr>
+          <w:rFonts w:ascii="Times New Roman" w:hAnsi="Times New Roman" w:cs="Times New Roman"/>
           <w:i/>
         </w:rPr>
         <w:t>J Clin Neurol, 7</w:t>
       </w:r>
       <w:r>
+        <w:rPr>
+          <w:rFonts w:ascii="Times New Roman" w:hAnsi="Times New Roman" w:cs="Times New Roman"/>
+        </w:rPr>
         <w:t>(2), 60-68. doi:10.3988/jcn.2011.7.2.60</w:t>
       </w:r>
     </w:p>
@@ -7764,17 +8020,27 @@
       <w:pPr>
         <w:pStyle w:val="EndNoteBibliography"/>
         <w:ind w:left="720" w:hanging="720"/>
-      </w:pPr>
-      <w:r>
+        <w:rPr>
+          <w:rFonts w:ascii="Times New Roman" w:hAnsi="Times New Roman" w:cs="Times New Roman"/>
+        </w:rPr>
+      </w:pPr>
+      <w:r>
+        <w:rPr>
+          <w:rFonts w:ascii="Times New Roman" w:hAnsi="Times New Roman" w:cs="Times New Roman"/>
+        </w:rPr>
         <w:t xml:space="preserve">Simpson, J. E., Fernando, M. S., Clark, L., Ince, P. G., Matthews, F., Forster, G., . . . Ageing Neuropathology Study, G. (2007). White matter lesions in an unselected cohort of the elderly: astrocytic, microglial and oligodendrocyte precursor cell responses. </w:t>
       </w:r>
       <w:r>
         <w:rPr>
+          <w:rFonts w:ascii="Times New Roman" w:hAnsi="Times New Roman" w:cs="Times New Roman"/>
           <w:i/>
         </w:rPr>
         <w:t>Neuropathol Appl Neurobiol, 33</w:t>
       </w:r>
       <w:r>
+        <w:rPr>
+          <w:rFonts w:ascii="Times New Roman" w:hAnsi="Times New Roman" w:cs="Times New Roman"/>
+        </w:rPr>
         <w:t>(4), 410-419. doi:10.1111/j.1365-2990.2007.00828.x</w:t>
       </w:r>
     </w:p>
@@ -7782,17 +8048,27 @@
       <w:pPr>
         <w:pStyle w:val="EndNoteBibliography"/>
         <w:ind w:left="720" w:hanging="720"/>
-      </w:pPr>
-      <w:r>
+        <w:rPr>
+          <w:rFonts w:ascii="Times New Roman" w:hAnsi="Times New Roman" w:cs="Times New Roman"/>
+        </w:rPr>
+      </w:pPr>
+      <w:r>
+        <w:rPr>
+          <w:rFonts w:ascii="Times New Roman" w:hAnsi="Times New Roman" w:cs="Times New Roman"/>
+        </w:rPr>
         <w:t xml:space="preserve">Sinnecker, T., Mittelstaedt, P., Dorr, J., Pfueller, C. F., Harms, L., Niendorf, T., . . . Wuerfel, J. (2012). Multiple sclerosis lesions and irreversible brain tissue damage: a comparative ultrahigh-field strength magnetic resonance imaging study. </w:t>
       </w:r>
       <w:r>
         <w:rPr>
+          <w:rFonts w:ascii="Times New Roman" w:hAnsi="Times New Roman" w:cs="Times New Roman"/>
           <w:i/>
         </w:rPr>
         <w:t>Arch Neurol, 69</w:t>
       </w:r>
       <w:r>
+        <w:rPr>
+          <w:rFonts w:ascii="Times New Roman" w:hAnsi="Times New Roman" w:cs="Times New Roman"/>
+        </w:rPr>
         <w:t>(6), 739-745. doi:10.1001/archneurol.2011.2450</w:t>
       </w:r>
     </w:p>
@@ -7800,17 +8076,27 @@
       <w:pPr>
         <w:pStyle w:val="EndNoteBibliography"/>
         <w:ind w:left="720" w:hanging="720"/>
-      </w:pPr>
-      <w:r>
+        <w:rPr>
+          <w:rFonts w:ascii="Times New Roman" w:hAnsi="Times New Roman" w:cs="Times New Roman"/>
+        </w:rPr>
+      </w:pPr>
+      <w:r>
+        <w:rPr>
+          <w:rFonts w:ascii="Times New Roman" w:hAnsi="Times New Roman" w:cs="Times New Roman"/>
+        </w:rPr>
         <w:t xml:space="preserve">Zhong, G., &amp; Lou, M. (2016). Multimodal imaging findings in normal-appearing white matter of leucoaraiosis: a review. </w:t>
       </w:r>
       <w:r>
         <w:rPr>
+          <w:rFonts w:ascii="Times New Roman" w:hAnsi="Times New Roman" w:cs="Times New Roman"/>
           <w:i/>
         </w:rPr>
         <w:t>Stroke Vasc Neurol, 1</w:t>
       </w:r>
       <w:r>
+        <w:rPr>
+          <w:rFonts w:ascii="Times New Roman" w:hAnsi="Times New Roman" w:cs="Times New Roman"/>
+        </w:rPr>
         <w:t>(2), 59-63. doi:10.1136/svn-2016-000021</w:t>
       </w:r>
     </w:p>
@@ -7858,56 +8144,40 @@
           <w:b/>
         </w:rPr>
         <w:lastRenderedPageBreak/>
-        <w:t>Table 1</w:t>
-      </w:r>
-      <w:r>
-        <w:rPr>
-          <w:b/>
-        </w:rPr>
-        <w:t xml:space="preserve">. </w:t>
-      </w:r>
-      <w:r>
-        <w:t>Study population demographics</w:t>
-      </w:r>
-      <w:r>
-        <w:t xml:space="preserve"> and </w:t>
-      </w:r>
-      <w:r>
-        <w:t>clinical parameters.</w:t>
-      </w:r>
-    </w:p>
-    <w:p>
-      <w:pPr>
-        <w:rPr>
-          <w:bCs/>
-          <w:vertAlign w:val="superscript"/>
-        </w:rPr>
-      </w:pPr>
-    </w:p>
+        <w:t xml:space="preserve">Table 1. </w:t>
+      </w:r>
+      <w:r>
+        <w:t>Study population demographics and clinical parameters.</w:t>
+      </w:r>
+    </w:p>
+    <w:p/>
+    <w:p/>
     <w:tbl>
       <w:tblPr>
-        <w:tblStyle w:val="TableGrid"/>
-        <w:tblW w:w="10334" w:type="dxa"/>
-        <w:tblLayout w:type="fixed"/>
+        <w:tblW w:w="6040" w:type="dxa"/>
         <w:tblLook w:val="04A0" w:firstRow="1" w:lastRow="0" w:firstColumn="1" w:lastColumn="0" w:noHBand="0" w:noVBand="1"/>
       </w:tblPr>
       <w:tblGrid>
-        <w:gridCol w:w="1759"/>
-        <w:gridCol w:w="851"/>
-        <w:gridCol w:w="990"/>
-        <w:gridCol w:w="1980"/>
-        <w:gridCol w:w="1411"/>
-        <w:gridCol w:w="1411"/>
-        <w:gridCol w:w="1932"/>
+        <w:gridCol w:w="2340"/>
+        <w:gridCol w:w="1400"/>
+        <w:gridCol w:w="2300"/>
       </w:tblGrid>
       <w:tr>
         <w:trPr>
-          <w:trHeight w:val="425"/>
+          <w:trHeight w:val="340"/>
         </w:trPr>
         <w:tc>
           <w:tcPr>
-            <w:tcW w:w="1759" w:type="dxa"/>
+            <w:tcW w:w="2340" w:type="dxa"/>
+            <w:tcBorders>
+              <w:top w:val="nil"/>
+              <w:left w:val="nil"/>
+              <w:bottom w:val="single" w:sz="8" w:space="0" w:color="auto"/>
+              <w:right w:val="nil"/>
+            </w:tcBorders>
+            <w:shd w:val="clear" w:color="auto" w:fill="auto"/>
             <w:noWrap/>
+            <w:vAlign w:val="bottom"/>
             <w:hideMark/>
           </w:tcPr>
           <w:p>
@@ -7916,200 +8186,80 @@
               <w:rPr>
                 <w:b/>
                 <w:bCs/>
-                <w:color w:val="ED7D31" w:themeColor="accent2"/>
               </w:rPr>
             </w:pPr>
             <w:r>
               <w:rPr>
                 <w:b/>
                 <w:bCs/>
-                <w:color w:val="ED7D31" w:themeColor="accent2"/>
               </w:rPr>
+              <w:t>Parameters</w:t>
+            </w:r>
+          </w:p>
+        </w:tc>
+        <w:tc>
+          <w:tcPr>
+            <w:tcW w:w="1400" w:type="dxa"/>
+            <w:tcBorders>
+              <w:top w:val="nil"/>
+              <w:left w:val="nil"/>
+              <w:bottom w:val="single" w:sz="8" w:space="0" w:color="auto"/>
+              <w:right w:val="nil"/>
+            </w:tcBorders>
+            <w:shd w:val="clear" w:color="auto" w:fill="auto"/>
+            <w:noWrap/>
+            <w:vAlign w:val="bottom"/>
+            <w:hideMark/>
+          </w:tcPr>
+          <w:p>
+            <w:pPr>
+              <w:jc w:val="right"/>
+            </w:pPr>
+            <w:r>
               <w:t> </w:t>
             </w:r>
           </w:p>
         </w:tc>
         <w:tc>
           <w:tcPr>
-            <w:tcW w:w="851" w:type="dxa"/>
+            <w:tcW w:w="2300" w:type="dxa"/>
+            <w:tcBorders>
+              <w:top w:val="nil"/>
+              <w:left w:val="nil"/>
+              <w:bottom w:val="single" w:sz="8" w:space="0" w:color="auto"/>
+              <w:right w:val="nil"/>
+            </w:tcBorders>
+            <w:shd w:val="clear" w:color="auto" w:fill="auto"/>
             <w:noWrap/>
-            <w:vAlign w:val="center"/>
+            <w:vAlign w:val="bottom"/>
             <w:hideMark/>
           </w:tcPr>
           <w:p>
             <w:pPr>
               <w:jc w:val="center"/>
-              <w:rPr>
-                <w:b/>
-                <w:bCs/>
-                <w:color w:val="ED7D31" w:themeColor="accent2"/>
-              </w:rPr>
             </w:pPr>
             <w:r>
-              <w:rPr>
-                <w:b/>
-                <w:bCs/>
-                <w:color w:val="ED7D31" w:themeColor="accent2"/>
-              </w:rPr>
-              <w:t>N</w:t>
-            </w:r>
-          </w:p>
-        </w:tc>
-        <w:tc>
-          <w:tcPr>
-            <w:tcW w:w="990" w:type="dxa"/>
-            <w:vAlign w:val="center"/>
-            <w:hideMark/>
-          </w:tcPr>
-          <w:p>
-            <w:pPr>
-              <w:jc w:val="center"/>
-              <w:rPr>
-                <w:b/>
-                <w:bCs/>
-                <w:color w:val="ED7D31" w:themeColor="accent2"/>
-              </w:rPr>
-            </w:pPr>
-            <w:r>
-              <w:rPr>
-                <w:b/>
-                <w:bCs/>
-                <w:color w:val="ED7D31" w:themeColor="accent2"/>
-              </w:rPr>
-              <w:t>Sex</w:t>
-            </w:r>
-            <w:r>
-              <w:rPr>
-                <w:b/>
-                <w:bCs/>
-                <w:color w:val="ED7D31" w:themeColor="accent2"/>
-              </w:rPr>
-              <w:br/>
-              <w:t>(F:M)</w:t>
-            </w:r>
-          </w:p>
-        </w:tc>
-        <w:tc>
-          <w:tcPr>
-            <w:tcW w:w="1980" w:type="dxa"/>
-            <w:vAlign w:val="center"/>
-            <w:hideMark/>
-          </w:tcPr>
-          <w:p>
-            <w:pPr>
-              <w:jc w:val="center"/>
-              <w:rPr>
-                <w:b/>
-                <w:bCs/>
-                <w:color w:val="ED7D31" w:themeColor="accent2"/>
-              </w:rPr>
-            </w:pPr>
-            <w:r>
-              <w:rPr>
-                <w:b/>
-                <w:bCs/>
-                <w:color w:val="ED7D31" w:themeColor="accent2"/>
-              </w:rPr>
-              <w:t>Cognitive Status</w:t>
-            </w:r>
-            <w:r>
-              <w:rPr>
-                <w:b/>
-                <w:bCs/>
-                <w:color w:val="ED7D31" w:themeColor="accent2"/>
-              </w:rPr>
-              <w:br/>
-              <w:t>(CH: MCI)</w:t>
-            </w:r>
-          </w:p>
-        </w:tc>
-        <w:tc>
-          <w:tcPr>
-            <w:tcW w:w="1411" w:type="dxa"/>
-            <w:noWrap/>
-            <w:vAlign w:val="center"/>
-            <w:hideMark/>
-          </w:tcPr>
-          <w:p>
-            <w:pPr>
-              <w:jc w:val="center"/>
-              <w:rPr>
-                <w:b/>
-                <w:bCs/>
-                <w:color w:val="ED7D31" w:themeColor="accent2"/>
-              </w:rPr>
-            </w:pPr>
-            <w:r>
-              <w:rPr>
-                <w:b/>
-                <w:bCs/>
-                <w:color w:val="ED7D31" w:themeColor="accent2"/>
-              </w:rPr>
-              <w:t>Mean</w:t>
-            </w:r>
-          </w:p>
-        </w:tc>
-        <w:tc>
-          <w:tcPr>
-            <w:tcW w:w="1411" w:type="dxa"/>
-            <w:noWrap/>
-            <w:vAlign w:val="center"/>
-            <w:hideMark/>
-          </w:tcPr>
-          <w:p>
-            <w:pPr>
-              <w:jc w:val="center"/>
-              <w:rPr>
-                <w:b/>
-                <w:bCs/>
-                <w:color w:val="ED7D31" w:themeColor="accent2"/>
-              </w:rPr>
-            </w:pPr>
-            <w:r>
-              <w:rPr>
-                <w:b/>
-                <w:bCs/>
-                <w:color w:val="ED7D31" w:themeColor="accent2"/>
-              </w:rPr>
-              <w:t>Median</w:t>
-            </w:r>
-          </w:p>
-        </w:tc>
-        <w:tc>
-          <w:tcPr>
-            <w:tcW w:w="1932" w:type="dxa"/>
-            <w:noWrap/>
-            <w:vAlign w:val="center"/>
-            <w:hideMark/>
-          </w:tcPr>
-          <w:p>
-            <w:pPr>
-              <w:jc w:val="center"/>
-              <w:rPr>
-                <w:b/>
-                <w:bCs/>
-                <w:color w:val="ED7D31" w:themeColor="accent2"/>
-              </w:rPr>
-            </w:pPr>
-            <w:r>
-              <w:rPr>
-                <w:b/>
-                <w:bCs/>
-                <w:color w:val="ED7D31" w:themeColor="accent2"/>
-              </w:rPr>
-              <w:t>IQR</w:t>
+              <w:t> </w:t>
             </w:r>
           </w:p>
         </w:tc>
       </w:tr>
       <w:tr>
         <w:trPr>
-          <w:trHeight w:val="194"/>
+          <w:trHeight w:val="320"/>
         </w:trPr>
         <w:tc>
           <w:tcPr>
-            <w:tcW w:w="1759" w:type="dxa"/>
+            <w:tcW w:w="2340" w:type="dxa"/>
+            <w:tcBorders>
+              <w:top w:val="nil"/>
+              <w:left w:val="nil"/>
+              <w:bottom w:val="nil"/>
+              <w:right w:val="nil"/>
+            </w:tcBorders>
+            <w:shd w:val="clear" w:color="auto" w:fill="auto"/>
             <w:noWrap/>
+            <w:vAlign w:val="bottom"/>
             <w:hideMark/>
           </w:tcPr>
           <w:p>
@@ -8118,159 +8268,29 @@
               <w:rPr>
                 <w:b/>
                 <w:bCs/>
-                <w:color w:val="ED7D31" w:themeColor="accent2"/>
               </w:rPr>
             </w:pPr>
             <w:r>
               <w:rPr>
                 <w:b/>
                 <w:bCs/>
-                <w:color w:val="ED7D31" w:themeColor="accent2"/>
               </w:rPr>
-              <w:t>Age</w:t>
+              <w:t>Sample Size</w:t>
             </w:r>
           </w:p>
         </w:tc>
         <w:tc>
           <w:tcPr>
-            <w:tcW w:w="851" w:type="dxa"/>
-            <w:vMerge w:val="restart"/>
+            <w:tcW w:w="1400" w:type="dxa"/>
+            <w:tcBorders>
+              <w:top w:val="nil"/>
+              <w:left w:val="nil"/>
+              <w:bottom w:val="nil"/>
+              <w:right w:val="nil"/>
+            </w:tcBorders>
+            <w:shd w:val="clear" w:color="auto" w:fill="auto"/>
             <w:noWrap/>
-            <w:vAlign w:val="center"/>
-            <w:hideMark/>
-          </w:tcPr>
-          <w:p>
-            <w:pPr>
-              <w:jc w:val="center"/>
-              <w:rPr>
-                <w:color w:val="ED7D31" w:themeColor="accent2"/>
-              </w:rPr>
-            </w:pPr>
-            <w:r>
-              <w:rPr>
-                <w:color w:val="ED7D31" w:themeColor="accent2"/>
-              </w:rPr>
-              <w:t>56</w:t>
-            </w:r>
-          </w:p>
-        </w:tc>
-        <w:tc>
-          <w:tcPr>
-            <w:tcW w:w="990" w:type="dxa"/>
-            <w:vMerge w:val="restart"/>
-            <w:noWrap/>
-            <w:vAlign w:val="center"/>
-            <w:hideMark/>
-          </w:tcPr>
-          <w:p>
-            <w:pPr>
-              <w:jc w:val="center"/>
-              <w:rPr>
-                <w:color w:val="ED7D31" w:themeColor="accent2"/>
-              </w:rPr>
-            </w:pPr>
-            <w:r>
-              <w:rPr>
-                <w:color w:val="ED7D31" w:themeColor="accent2"/>
-              </w:rPr>
-              <w:t>40:16</w:t>
-            </w:r>
-          </w:p>
-        </w:tc>
-        <w:tc>
-          <w:tcPr>
-            <w:tcW w:w="1980" w:type="dxa"/>
-            <w:vMerge w:val="restart"/>
-            <w:noWrap/>
-            <w:vAlign w:val="center"/>
-            <w:hideMark/>
-          </w:tcPr>
-          <w:p>
-            <w:pPr>
-              <w:jc w:val="center"/>
-              <w:rPr>
-                <w:color w:val="ED7D31" w:themeColor="accent2"/>
-              </w:rPr>
-            </w:pPr>
-            <w:r>
-              <w:rPr>
-                <w:color w:val="ED7D31" w:themeColor="accent2"/>
-              </w:rPr>
-              <w:t>39:17</w:t>
-            </w:r>
-          </w:p>
-        </w:tc>
-        <w:tc>
-          <w:tcPr>
-            <w:tcW w:w="1411" w:type="dxa"/>
-            <w:noWrap/>
-            <w:hideMark/>
-          </w:tcPr>
-          <w:p>
-            <w:pPr>
-              <w:jc w:val="center"/>
-              <w:rPr>
-                <w:color w:val="ED7D31" w:themeColor="accent2"/>
-              </w:rPr>
-            </w:pPr>
-            <w:r>
-              <w:rPr>
-                <w:color w:val="ED7D31" w:themeColor="accent2"/>
-              </w:rPr>
-              <w:t>80.72</w:t>
-            </w:r>
-          </w:p>
-        </w:tc>
-        <w:tc>
-          <w:tcPr>
-            <w:tcW w:w="1411" w:type="dxa"/>
-            <w:noWrap/>
-            <w:hideMark/>
-          </w:tcPr>
-          <w:p>
-            <w:pPr>
-              <w:jc w:val="center"/>
-              <w:rPr>
-                <w:color w:val="ED7D31" w:themeColor="accent2"/>
-              </w:rPr>
-            </w:pPr>
-            <w:r>
-              <w:rPr>
-                <w:color w:val="ED7D31" w:themeColor="accent2"/>
-              </w:rPr>
-              <w:t>80</w:t>
-            </w:r>
-          </w:p>
-        </w:tc>
-        <w:tc>
-          <w:tcPr>
-            <w:tcW w:w="1932" w:type="dxa"/>
-            <w:noWrap/>
-            <w:hideMark/>
-          </w:tcPr>
-          <w:p>
-            <w:pPr>
-              <w:jc w:val="center"/>
-              <w:rPr>
-                <w:color w:val="ED7D31" w:themeColor="accent2"/>
-              </w:rPr>
-            </w:pPr>
-            <w:r>
-              <w:rPr>
-                <w:color w:val="ED7D31" w:themeColor="accent2"/>
-              </w:rPr>
-              <w:t>75.5-86</w:t>
-            </w:r>
-          </w:p>
-        </w:tc>
-      </w:tr>
-      <w:tr>
-        <w:trPr>
-          <w:trHeight w:val="413"/>
-        </w:trPr>
-        <w:tc>
-          <w:tcPr>
-            <w:tcW w:w="1759" w:type="dxa"/>
+            <w:vAlign w:val="bottom"/>
             <w:hideMark/>
           </w:tcPr>
           <w:p>
@@ -8279,138 +8299,47 @@
               <w:rPr>
                 <w:b/>
                 <w:bCs/>
-                <w:color w:val="ED7D31" w:themeColor="accent2"/>
-              </w:rPr>
-            </w:pPr>
-            <w:r>
-              <w:rPr>
-                <w:b/>
-                <w:bCs/>
-                <w:color w:val="ED7D31" w:themeColor="accent2"/>
-              </w:rPr>
-              <w:t>WM-Hyper (µL)</w:t>
-            </w:r>
-          </w:p>
-        </w:tc>
-        <w:tc>
-          <w:tcPr>
-            <w:tcW w:w="851" w:type="dxa"/>
-            <w:vMerge/>
-            <w:vAlign w:val="center"/>
-            <w:hideMark/>
-          </w:tcPr>
-          <w:p>
-            <w:pPr>
-              <w:jc w:val="center"/>
-              <w:rPr>
-                <w:color w:val="ED7D31" w:themeColor="accent2"/>
               </w:rPr>
             </w:pPr>
           </w:p>
         </w:tc>
         <w:tc>
           <w:tcPr>
-            <w:tcW w:w="990" w:type="dxa"/>
-            <w:vMerge/>
-            <w:vAlign w:val="center"/>
+            <w:tcW w:w="2300" w:type="dxa"/>
+            <w:tcBorders>
+              <w:top w:val="nil"/>
+              <w:left w:val="nil"/>
+              <w:bottom w:val="nil"/>
+              <w:right w:val="nil"/>
+            </w:tcBorders>
+            <w:shd w:val="clear" w:color="auto" w:fill="auto"/>
+            <w:noWrap/>
+            <w:vAlign w:val="bottom"/>
             <w:hideMark/>
           </w:tcPr>
           <w:p>
-            <w:pPr>
-              <w:jc w:val="center"/>
-              <w:rPr>
-                <w:color w:val="ED7D31" w:themeColor="accent2"/>
-              </w:rPr>
-            </w:pPr>
-          </w:p>
-        </w:tc>
-        <w:tc>
-          <w:tcPr>
-            <w:tcW w:w="1980" w:type="dxa"/>
-            <w:vMerge/>
-            <w:vAlign w:val="center"/>
-            <w:hideMark/>
-          </w:tcPr>
-          <w:p>
-            <w:pPr>
-              <w:jc w:val="center"/>
-              <w:rPr>
-                <w:color w:val="ED7D31" w:themeColor="accent2"/>
-              </w:rPr>
-            </w:pPr>
-          </w:p>
-        </w:tc>
-        <w:tc>
-          <w:tcPr>
-            <w:tcW w:w="1411" w:type="dxa"/>
-            <w:noWrap/>
-            <w:hideMark/>
-          </w:tcPr>
-          <w:p>
-            <w:pPr>
-              <w:jc w:val="center"/>
-              <w:rPr>
-                <w:color w:val="ED7D31" w:themeColor="accent2"/>
-              </w:rPr>
-            </w:pPr>
             <w:r>
-              <w:rPr>
-                <w:color w:val="ED7D31" w:themeColor="accent2"/>
-              </w:rPr>
-              <w:t>7196.53</w:t>
-            </w:r>
-          </w:p>
-        </w:tc>
-        <w:tc>
-          <w:tcPr>
-            <w:tcW w:w="1411" w:type="dxa"/>
-            <w:noWrap/>
-            <w:hideMark/>
-          </w:tcPr>
-          <w:p>
-            <w:pPr>
-              <w:jc w:val="center"/>
-              <w:rPr>
-                <w:color w:val="ED7D31" w:themeColor="accent2"/>
-              </w:rPr>
-            </w:pPr>
-            <w:r>
-              <w:rPr>
-                <w:color w:val="ED7D31" w:themeColor="accent2"/>
-              </w:rPr>
-              <w:t>4173.4</w:t>
-            </w:r>
-          </w:p>
-        </w:tc>
-        <w:tc>
-          <w:tcPr>
-            <w:tcW w:w="1932" w:type="dxa"/>
-            <w:noWrap/>
-            <w:hideMark/>
-          </w:tcPr>
-          <w:p>
-            <w:pPr>
-              <w:jc w:val="center"/>
-              <w:rPr>
-                <w:color w:val="ED7D31" w:themeColor="accent2"/>
-              </w:rPr>
-            </w:pPr>
-            <w:r>
-              <w:rPr>
-                <w:color w:val="ED7D31" w:themeColor="accent2"/>
-              </w:rPr>
-              <w:t>1855.70-8438.03</w:t>
+              <w:t>56</w:t>
             </w:r>
           </w:p>
         </w:tc>
       </w:tr>
       <w:tr>
         <w:trPr>
-          <w:trHeight w:val="413"/>
+          <w:trHeight w:val="320"/>
         </w:trPr>
         <w:tc>
           <w:tcPr>
-            <w:tcW w:w="1759" w:type="dxa"/>
+            <w:tcW w:w="2340" w:type="dxa"/>
+            <w:tcBorders>
+              <w:top w:val="nil"/>
+              <w:left w:val="nil"/>
+              <w:bottom w:val="nil"/>
+              <w:right w:val="nil"/>
+            </w:tcBorders>
+            <w:shd w:val="clear" w:color="auto" w:fill="auto"/>
+            <w:noWrap/>
+            <w:vAlign w:val="bottom"/>
             <w:hideMark/>
           </w:tcPr>
           <w:p>
@@ -8419,138 +8348,138 @@
               <w:rPr>
                 <w:b/>
                 <w:bCs/>
-                <w:color w:val="ED7D31" w:themeColor="accent2"/>
               </w:rPr>
             </w:pPr>
             <w:r>
               <w:rPr>
                 <w:b/>
                 <w:bCs/>
-                <w:color w:val="ED7D31" w:themeColor="accent2"/>
               </w:rPr>
-              <w:t>WM-Hypo (µL)</w:t>
+              <w:t>Cognitive Status</w:t>
             </w:r>
           </w:p>
         </w:tc>
         <w:tc>
           <w:tcPr>
-            <w:tcW w:w="851" w:type="dxa"/>
-            <w:vMerge/>
-            <w:vAlign w:val="center"/>
+            <w:tcW w:w="1400" w:type="dxa"/>
+            <w:tcBorders>
+              <w:top w:val="nil"/>
+              <w:left w:val="nil"/>
+              <w:bottom w:val="nil"/>
+              <w:right w:val="nil"/>
+            </w:tcBorders>
+            <w:shd w:val="clear" w:color="auto" w:fill="auto"/>
+            <w:noWrap/>
+            <w:vAlign w:val="bottom"/>
             <w:hideMark/>
           </w:tcPr>
           <w:p>
             <w:pPr>
-              <w:jc w:val="center"/>
-              <w:rPr>
-                <w:color w:val="ED7D31" w:themeColor="accent2"/>
-              </w:rPr>
-            </w:pPr>
-          </w:p>
-        </w:tc>
-        <w:tc>
-          <w:tcPr>
-            <w:tcW w:w="990" w:type="dxa"/>
-            <w:vMerge/>
-            <w:vAlign w:val="center"/>
-            <w:hideMark/>
-          </w:tcPr>
-          <w:p>
-            <w:pPr>
-              <w:jc w:val="center"/>
-              <w:rPr>
-                <w:color w:val="ED7D31" w:themeColor="accent2"/>
-              </w:rPr>
-            </w:pPr>
-          </w:p>
-        </w:tc>
-        <w:tc>
-          <w:tcPr>
-            <w:tcW w:w="1980" w:type="dxa"/>
-            <w:vMerge/>
-            <w:vAlign w:val="center"/>
-            <w:hideMark/>
-          </w:tcPr>
-          <w:p>
-            <w:pPr>
-              <w:jc w:val="center"/>
-              <w:rPr>
-                <w:color w:val="ED7D31" w:themeColor="accent2"/>
-              </w:rPr>
-            </w:pPr>
-          </w:p>
-        </w:tc>
-        <w:tc>
-          <w:tcPr>
-            <w:tcW w:w="1411" w:type="dxa"/>
-            <w:noWrap/>
-            <w:hideMark/>
-          </w:tcPr>
-          <w:p>
-            <w:pPr>
-              <w:jc w:val="center"/>
-              <w:rPr>
-                <w:color w:val="ED7D31" w:themeColor="accent2"/>
-              </w:rPr>
+              <w:jc w:val="right"/>
             </w:pPr>
             <w:r>
-              <w:rPr>
-                <w:color w:val="ED7D31" w:themeColor="accent2"/>
-              </w:rPr>
-              <w:t>6407.05</w:t>
+              <w:t>CH: MCI</w:t>
             </w:r>
           </w:p>
         </w:tc>
         <w:tc>
           <w:tcPr>
-            <w:tcW w:w="1411" w:type="dxa"/>
+            <w:tcW w:w="2300" w:type="dxa"/>
+            <w:tcBorders>
+              <w:top w:val="nil"/>
+              <w:left w:val="nil"/>
+              <w:bottom w:val="nil"/>
+              <w:right w:val="nil"/>
+            </w:tcBorders>
+            <w:shd w:val="clear" w:color="auto" w:fill="auto"/>
             <w:noWrap/>
+            <w:vAlign w:val="bottom"/>
             <w:hideMark/>
           </w:tcPr>
           <w:p>
-            <w:pPr>
-              <w:jc w:val="center"/>
-              <w:rPr>
-                <w:color w:val="ED7D31" w:themeColor="accent2"/>
-              </w:rPr>
-            </w:pPr>
             <w:r>
-              <w:rPr>
-                <w:color w:val="ED7D31" w:themeColor="accent2"/>
-              </w:rPr>
-              <w:t>3728.15</w:t>
-            </w:r>
-          </w:p>
-        </w:tc>
-        <w:tc>
-          <w:tcPr>
-            <w:tcW w:w="1932" w:type="dxa"/>
-            <w:noWrap/>
-            <w:hideMark/>
-          </w:tcPr>
-          <w:p>
-            <w:pPr>
-              <w:jc w:val="center"/>
-              <w:rPr>
-                <w:color w:val="ED7D31" w:themeColor="accent2"/>
-              </w:rPr>
-            </w:pPr>
-            <w:r>
-              <w:rPr>
-                <w:color w:val="ED7D31" w:themeColor="accent2"/>
-              </w:rPr>
-              <w:t>2423.5-7735.93</w:t>
+              <w:t>39:17</w:t>
             </w:r>
           </w:p>
         </w:tc>
       </w:tr>
       <w:tr>
         <w:trPr>
-          <w:trHeight w:val="437"/>
+          <w:trHeight w:val="320"/>
         </w:trPr>
         <w:tc>
           <w:tcPr>
-            <w:tcW w:w="1759" w:type="dxa"/>
+            <w:tcW w:w="2340" w:type="dxa"/>
+            <w:tcBorders>
+              <w:top w:val="nil"/>
+              <w:left w:val="nil"/>
+              <w:bottom w:val="nil"/>
+              <w:right w:val="nil"/>
+            </w:tcBorders>
+            <w:shd w:val="clear" w:color="auto" w:fill="auto"/>
+            <w:noWrap/>
+            <w:vAlign w:val="bottom"/>
+            <w:hideMark/>
+          </w:tcPr>
+          <w:p>
+            <w:pPr>
+              <w:jc w:val="center"/>
+            </w:pPr>
+          </w:p>
+        </w:tc>
+        <w:tc>
+          <w:tcPr>
+            <w:tcW w:w="1400" w:type="dxa"/>
+            <w:tcBorders>
+              <w:top w:val="nil"/>
+              <w:left w:val="nil"/>
+              <w:bottom w:val="nil"/>
+              <w:right w:val="nil"/>
+            </w:tcBorders>
+            <w:shd w:val="clear" w:color="auto" w:fill="auto"/>
+            <w:noWrap/>
+            <w:vAlign w:val="bottom"/>
+            <w:hideMark/>
+          </w:tcPr>
+          <w:p>
+            <w:pPr>
+              <w:jc w:val="right"/>
+            </w:pPr>
+          </w:p>
+        </w:tc>
+        <w:tc>
+          <w:tcPr>
+            <w:tcW w:w="2300" w:type="dxa"/>
+            <w:tcBorders>
+              <w:top w:val="nil"/>
+              <w:left w:val="nil"/>
+              <w:bottom w:val="nil"/>
+              <w:right w:val="nil"/>
+            </w:tcBorders>
+            <w:shd w:val="clear" w:color="auto" w:fill="auto"/>
+            <w:noWrap/>
+            <w:vAlign w:val="bottom"/>
+            <w:hideMark/>
+          </w:tcPr>
+          <w:p/>
+        </w:tc>
+      </w:tr>
+      <w:tr>
+        <w:trPr>
+          <w:trHeight w:val="320"/>
+        </w:trPr>
+        <w:tc>
+          <w:tcPr>
+            <w:tcW w:w="2340" w:type="dxa"/>
+            <w:tcBorders>
+              <w:top w:val="nil"/>
+              <w:left w:val="nil"/>
+              <w:bottom w:val="nil"/>
+              <w:right w:val="nil"/>
+            </w:tcBorders>
+            <w:shd w:val="clear" w:color="auto" w:fill="auto"/>
+            <w:noWrap/>
+            <w:vAlign w:val="bottom"/>
             <w:hideMark/>
           </w:tcPr>
           <w:p>
@@ -8559,175 +8488,138 @@
               <w:rPr>
                 <w:b/>
                 <w:bCs/>
-                <w:color w:val="ED7D31" w:themeColor="accent2"/>
               </w:rPr>
             </w:pPr>
             <w:r>
               <w:rPr>
                 <w:b/>
                 <w:bCs/>
-                <w:color w:val="ED7D31" w:themeColor="accent2"/>
               </w:rPr>
-              <w:t>beta-Amyloid (</w:t>
-            </w:r>
-            <w:proofErr w:type="spellStart"/>
-            <w:r>
-              <w:rPr>
-                <w:b/>
-                <w:bCs/>
-                <w:color w:val="ED7D31" w:themeColor="accent2"/>
-              </w:rPr>
-              <w:t>pg</w:t>
-            </w:r>
-            <w:proofErr w:type="spellEnd"/>
-            <w:r>
-              <w:rPr>
-                <w:b/>
-                <w:bCs/>
-                <w:color w:val="ED7D31" w:themeColor="accent2"/>
-              </w:rPr>
-              <w:t>/ml)</w:t>
+              <w:t>Sex:</w:t>
             </w:r>
           </w:p>
         </w:tc>
         <w:tc>
           <w:tcPr>
-            <w:tcW w:w="851" w:type="dxa"/>
-            <w:vMerge w:val="restart"/>
-            <w:vAlign w:val="center"/>
+            <w:tcW w:w="1400" w:type="dxa"/>
+            <w:tcBorders>
+              <w:top w:val="nil"/>
+              <w:left w:val="nil"/>
+              <w:bottom w:val="nil"/>
+              <w:right w:val="nil"/>
+            </w:tcBorders>
+            <w:shd w:val="clear" w:color="auto" w:fill="auto"/>
+            <w:noWrap/>
+            <w:vAlign w:val="bottom"/>
             <w:hideMark/>
           </w:tcPr>
           <w:p>
             <w:pPr>
-              <w:jc w:val="center"/>
-              <w:rPr>
-                <w:color w:val="ED7D31" w:themeColor="accent2"/>
-              </w:rPr>
+              <w:jc w:val="right"/>
             </w:pPr>
             <w:r>
-              <w:rPr>
-                <w:color w:val="ED7D31" w:themeColor="accent2"/>
-              </w:rPr>
-              <w:t>47</w:t>
+              <w:t>F:M</w:t>
             </w:r>
           </w:p>
         </w:tc>
         <w:tc>
           <w:tcPr>
-            <w:tcW w:w="990" w:type="dxa"/>
-            <w:vMerge w:val="restart"/>
-            <w:vAlign w:val="center"/>
+            <w:tcW w:w="2300" w:type="dxa"/>
+            <w:tcBorders>
+              <w:top w:val="nil"/>
+              <w:left w:val="nil"/>
+              <w:bottom w:val="nil"/>
+              <w:right w:val="nil"/>
+            </w:tcBorders>
+            <w:shd w:val="clear" w:color="auto" w:fill="auto"/>
+            <w:noWrap/>
+            <w:vAlign w:val="bottom"/>
             <w:hideMark/>
           </w:tcPr>
           <w:p>
-            <w:pPr>
-              <w:jc w:val="center"/>
-              <w:rPr>
-                <w:color w:val="ED7D31" w:themeColor="accent2"/>
-              </w:rPr>
-            </w:pPr>
             <w:r>
-              <w:rPr>
-                <w:color w:val="ED7D31" w:themeColor="accent2"/>
-              </w:rPr>
-              <w:t>35:12</w:t>
-            </w:r>
-          </w:p>
-        </w:tc>
-        <w:tc>
-          <w:tcPr>
-            <w:tcW w:w="1980" w:type="dxa"/>
-            <w:vMerge w:val="restart"/>
-            <w:noWrap/>
-            <w:vAlign w:val="center"/>
-            <w:hideMark/>
-          </w:tcPr>
-          <w:p>
-            <w:pPr>
-              <w:jc w:val="center"/>
-              <w:rPr>
-                <w:color w:val="ED7D31" w:themeColor="accent2"/>
-              </w:rPr>
-            </w:pPr>
-            <w:r>
-              <w:rPr>
-                <w:color w:val="ED7D31" w:themeColor="accent2"/>
-              </w:rPr>
-              <w:t>34:13</w:t>
-            </w:r>
-          </w:p>
-        </w:tc>
-        <w:tc>
-          <w:tcPr>
-            <w:tcW w:w="1411" w:type="dxa"/>
-            <w:noWrap/>
-            <w:hideMark/>
-          </w:tcPr>
-          <w:p>
-            <w:pPr>
-              <w:jc w:val="center"/>
-              <w:rPr>
-                <w:color w:val="ED7D31" w:themeColor="accent2"/>
-              </w:rPr>
-            </w:pPr>
-            <w:r>
-              <w:rPr>
-                <w:color w:val="ED7D31" w:themeColor="accent2"/>
-              </w:rPr>
-              <w:t>760.58</w:t>
-            </w:r>
-          </w:p>
-        </w:tc>
-        <w:tc>
-          <w:tcPr>
-            <w:tcW w:w="1411" w:type="dxa"/>
-            <w:noWrap/>
-            <w:hideMark/>
-          </w:tcPr>
-          <w:p>
-            <w:pPr>
-              <w:jc w:val="center"/>
-              <w:rPr>
-                <w:color w:val="ED7D31" w:themeColor="accent2"/>
-              </w:rPr>
-            </w:pPr>
-            <w:r>
-              <w:rPr>
-                <w:color w:val="ED7D31" w:themeColor="accent2"/>
-              </w:rPr>
-              <w:t>742.07</w:t>
-            </w:r>
-          </w:p>
-        </w:tc>
-        <w:tc>
-          <w:tcPr>
-            <w:tcW w:w="1932" w:type="dxa"/>
-            <w:noWrap/>
-            <w:hideMark/>
-          </w:tcPr>
-          <w:p>
-            <w:pPr>
-              <w:jc w:val="center"/>
-              <w:rPr>
-                <w:color w:val="ED7D31" w:themeColor="accent2"/>
-              </w:rPr>
-            </w:pPr>
-            <w:r>
-              <w:rPr>
-                <w:color w:val="ED7D31" w:themeColor="accent2"/>
-              </w:rPr>
-              <w:t>552.75-873.09</w:t>
+              <w:t>40:16</w:t>
             </w:r>
           </w:p>
         </w:tc>
       </w:tr>
       <w:tr>
         <w:trPr>
-          <w:trHeight w:val="449"/>
+          <w:trHeight w:val="320"/>
         </w:trPr>
         <w:tc>
           <w:tcPr>
-            <w:tcW w:w="1759" w:type="dxa"/>
+            <w:tcW w:w="2340" w:type="dxa"/>
+            <w:tcBorders>
+              <w:top w:val="nil"/>
+              <w:left w:val="nil"/>
+              <w:bottom w:val="nil"/>
+              <w:right w:val="nil"/>
+            </w:tcBorders>
+            <w:shd w:val="clear" w:color="auto" w:fill="auto"/>
+            <w:noWrap/>
+            <w:vAlign w:val="bottom"/>
+            <w:hideMark/>
+          </w:tcPr>
+          <w:p>
+            <w:pPr>
+              <w:jc w:val="center"/>
+            </w:pPr>
+          </w:p>
+        </w:tc>
+        <w:tc>
+          <w:tcPr>
+            <w:tcW w:w="1400" w:type="dxa"/>
+            <w:tcBorders>
+              <w:top w:val="nil"/>
+              <w:left w:val="nil"/>
+              <w:bottom w:val="nil"/>
+              <w:right w:val="nil"/>
+            </w:tcBorders>
+            <w:shd w:val="clear" w:color="auto" w:fill="auto"/>
+            <w:noWrap/>
+            <w:vAlign w:val="bottom"/>
+            <w:hideMark/>
+          </w:tcPr>
+          <w:p>
+            <w:pPr>
+              <w:jc w:val="right"/>
+            </w:pPr>
+          </w:p>
+        </w:tc>
+        <w:tc>
+          <w:tcPr>
+            <w:tcW w:w="2300" w:type="dxa"/>
+            <w:tcBorders>
+              <w:top w:val="nil"/>
+              <w:left w:val="nil"/>
+              <w:bottom w:val="nil"/>
+              <w:right w:val="nil"/>
+            </w:tcBorders>
+            <w:shd w:val="clear" w:color="auto" w:fill="auto"/>
+            <w:noWrap/>
+            <w:vAlign w:val="bottom"/>
+            <w:hideMark/>
+          </w:tcPr>
+          <w:p/>
+        </w:tc>
+      </w:tr>
+      <w:tr>
+        <w:trPr>
+          <w:trHeight w:val="340"/>
+        </w:trPr>
+        <w:tc>
+          <w:tcPr>
+            <w:tcW w:w="2340" w:type="dxa"/>
+            <w:tcBorders>
+              <w:top w:val="nil"/>
+              <w:left w:val="nil"/>
+              <w:bottom w:val="nil"/>
+              <w:right w:val="nil"/>
+            </w:tcBorders>
+            <w:shd w:val="clear" w:color="auto" w:fill="auto"/>
+            <w:noWrap/>
+            <w:vAlign w:val="bottom"/>
             <w:hideMark/>
           </w:tcPr>
           <w:p>
@@ -8736,22 +8628,882 @@
               <w:rPr>
                 <w:b/>
                 <w:bCs/>
-                <w:color w:val="ED7D31" w:themeColor="accent2"/>
               </w:rPr>
             </w:pPr>
             <w:r>
               <w:rPr>
                 <w:b/>
                 <w:bCs/>
-                <w:color w:val="ED7D31" w:themeColor="accent2"/>
               </w:rPr>
-              <w:t xml:space="preserve">Tau </w:t>
+              <w:t>Age</w:t>
+            </w:r>
+          </w:p>
+        </w:tc>
+        <w:tc>
+          <w:tcPr>
+            <w:tcW w:w="1400" w:type="dxa"/>
+            <w:tcBorders>
+              <w:top w:val="nil"/>
+              <w:left w:val="nil"/>
+              <w:bottom w:val="nil"/>
+              <w:right w:val="nil"/>
+            </w:tcBorders>
+            <w:shd w:val="clear" w:color="auto" w:fill="auto"/>
+            <w:noWrap/>
+            <w:vAlign w:val="bottom"/>
+            <w:hideMark/>
+          </w:tcPr>
+          <w:p>
+            <w:pPr>
+              <w:jc w:val="right"/>
+            </w:pPr>
+            <w:r>
+              <w:t>Mean</w:t>
+            </w:r>
+          </w:p>
+        </w:tc>
+        <w:tc>
+          <w:tcPr>
+            <w:tcW w:w="2300" w:type="dxa"/>
+            <w:tcBorders>
+              <w:top w:val="nil"/>
+              <w:left w:val="nil"/>
+              <w:bottom w:val="nil"/>
+              <w:right w:val="nil"/>
+            </w:tcBorders>
+            <w:shd w:val="clear" w:color="auto" w:fill="auto"/>
+            <w:noWrap/>
+            <w:vAlign w:val="bottom"/>
+            <w:hideMark/>
+          </w:tcPr>
+          <w:p>
+            <w:r>
+              <w:t>80.7</w:t>
+            </w:r>
+          </w:p>
+        </w:tc>
+      </w:tr>
+      <w:tr>
+        <w:trPr>
+          <w:trHeight w:val="320"/>
+        </w:trPr>
+        <w:tc>
+          <w:tcPr>
+            <w:tcW w:w="2340" w:type="dxa"/>
+            <w:tcBorders>
+              <w:top w:val="nil"/>
+              <w:left w:val="nil"/>
+              <w:bottom w:val="nil"/>
+              <w:right w:val="nil"/>
+            </w:tcBorders>
+            <w:shd w:val="clear" w:color="auto" w:fill="auto"/>
+            <w:noWrap/>
+            <w:vAlign w:val="bottom"/>
+            <w:hideMark/>
+          </w:tcPr>
+          <w:p>
+            <w:pPr>
+              <w:jc w:val="center"/>
+            </w:pPr>
+          </w:p>
+        </w:tc>
+        <w:tc>
+          <w:tcPr>
+            <w:tcW w:w="1400" w:type="dxa"/>
+            <w:tcBorders>
+              <w:top w:val="nil"/>
+              <w:left w:val="nil"/>
+              <w:bottom w:val="nil"/>
+              <w:right w:val="nil"/>
+            </w:tcBorders>
+            <w:shd w:val="clear" w:color="auto" w:fill="auto"/>
+            <w:noWrap/>
+            <w:vAlign w:val="bottom"/>
+            <w:hideMark/>
+          </w:tcPr>
+          <w:p>
+            <w:pPr>
+              <w:jc w:val="right"/>
+            </w:pPr>
+            <w:r>
+              <w:t>Media</w:t>
+            </w:r>
+          </w:p>
+        </w:tc>
+        <w:tc>
+          <w:tcPr>
+            <w:tcW w:w="2300" w:type="dxa"/>
+            <w:tcBorders>
+              <w:top w:val="nil"/>
+              <w:left w:val="nil"/>
+              <w:bottom w:val="nil"/>
+              <w:right w:val="nil"/>
+            </w:tcBorders>
+            <w:shd w:val="clear" w:color="auto" w:fill="auto"/>
+            <w:noWrap/>
+            <w:vAlign w:val="bottom"/>
+            <w:hideMark/>
+          </w:tcPr>
+          <w:p>
+            <w:r>
+              <w:t>80</w:t>
+            </w:r>
+          </w:p>
+        </w:tc>
+      </w:tr>
+      <w:tr>
+        <w:trPr>
+          <w:trHeight w:val="320"/>
+        </w:trPr>
+        <w:tc>
+          <w:tcPr>
+            <w:tcW w:w="2340" w:type="dxa"/>
+            <w:tcBorders>
+              <w:top w:val="nil"/>
+              <w:left w:val="nil"/>
+              <w:bottom w:val="nil"/>
+              <w:right w:val="nil"/>
+            </w:tcBorders>
+            <w:shd w:val="clear" w:color="auto" w:fill="auto"/>
+            <w:noWrap/>
+            <w:vAlign w:val="bottom"/>
+            <w:hideMark/>
+          </w:tcPr>
+          <w:p>
+            <w:pPr>
+              <w:jc w:val="center"/>
+            </w:pPr>
+          </w:p>
+        </w:tc>
+        <w:tc>
+          <w:tcPr>
+            <w:tcW w:w="1400" w:type="dxa"/>
+            <w:tcBorders>
+              <w:top w:val="nil"/>
+              <w:left w:val="nil"/>
+              <w:bottom w:val="nil"/>
+              <w:right w:val="nil"/>
+            </w:tcBorders>
+            <w:shd w:val="clear" w:color="auto" w:fill="auto"/>
+            <w:noWrap/>
+            <w:vAlign w:val="bottom"/>
+            <w:hideMark/>
+          </w:tcPr>
+          <w:p>
+            <w:pPr>
+              <w:jc w:val="right"/>
+            </w:pPr>
+            <w:r>
+              <w:t>IQR</w:t>
+            </w:r>
+          </w:p>
+        </w:tc>
+        <w:tc>
+          <w:tcPr>
+            <w:tcW w:w="2300" w:type="dxa"/>
+            <w:tcBorders>
+              <w:top w:val="nil"/>
+              <w:left w:val="nil"/>
+              <w:bottom w:val="nil"/>
+              <w:right w:val="nil"/>
+            </w:tcBorders>
+            <w:shd w:val="clear" w:color="auto" w:fill="auto"/>
+            <w:noWrap/>
+            <w:vAlign w:val="bottom"/>
+            <w:hideMark/>
+          </w:tcPr>
+          <w:p>
+            <w:r>
+              <w:t>75.5-86</w:t>
+            </w:r>
+          </w:p>
+        </w:tc>
+      </w:tr>
+      <w:tr>
+        <w:trPr>
+          <w:trHeight w:val="320"/>
+        </w:trPr>
+        <w:tc>
+          <w:tcPr>
+            <w:tcW w:w="2340" w:type="dxa"/>
+            <w:tcBorders>
+              <w:top w:val="nil"/>
+              <w:left w:val="nil"/>
+              <w:bottom w:val="nil"/>
+              <w:right w:val="nil"/>
+            </w:tcBorders>
+            <w:shd w:val="clear" w:color="auto" w:fill="auto"/>
+            <w:noWrap/>
+            <w:vAlign w:val="bottom"/>
+            <w:hideMark/>
+          </w:tcPr>
+          <w:p>
+            <w:pPr>
+              <w:jc w:val="center"/>
+            </w:pPr>
+          </w:p>
+        </w:tc>
+        <w:tc>
+          <w:tcPr>
+            <w:tcW w:w="1400" w:type="dxa"/>
+            <w:tcBorders>
+              <w:top w:val="nil"/>
+              <w:left w:val="nil"/>
+              <w:bottom w:val="nil"/>
+              <w:right w:val="nil"/>
+            </w:tcBorders>
+            <w:shd w:val="clear" w:color="auto" w:fill="auto"/>
+            <w:noWrap/>
+            <w:vAlign w:val="bottom"/>
+            <w:hideMark/>
+          </w:tcPr>
+          <w:p>
+            <w:pPr>
+              <w:jc w:val="right"/>
+            </w:pPr>
+          </w:p>
+        </w:tc>
+        <w:tc>
+          <w:tcPr>
+            <w:tcW w:w="2300" w:type="dxa"/>
+            <w:tcBorders>
+              <w:top w:val="nil"/>
+              <w:left w:val="nil"/>
+              <w:bottom w:val="nil"/>
+              <w:right w:val="nil"/>
+            </w:tcBorders>
+            <w:shd w:val="clear" w:color="auto" w:fill="auto"/>
+            <w:noWrap/>
+            <w:vAlign w:val="bottom"/>
+            <w:hideMark/>
+          </w:tcPr>
+          <w:p/>
+        </w:tc>
+      </w:tr>
+      <w:tr>
+        <w:trPr>
+          <w:trHeight w:val="320"/>
+        </w:trPr>
+        <w:tc>
+          <w:tcPr>
+            <w:tcW w:w="2340" w:type="dxa"/>
+            <w:vMerge w:val="restart"/>
+            <w:tcBorders>
+              <w:top w:val="nil"/>
+              <w:left w:val="nil"/>
+              <w:bottom w:val="nil"/>
+              <w:right w:val="nil"/>
+            </w:tcBorders>
+            <w:shd w:val="clear" w:color="auto" w:fill="auto"/>
+            <w:vAlign w:val="bottom"/>
+            <w:hideMark/>
+          </w:tcPr>
+          <w:p>
+            <w:pPr>
+              <w:jc w:val="right"/>
+              <w:rPr>
+                <w:b/>
+                <w:bCs/>
+              </w:rPr>
+            </w:pPr>
+            <w:r>
+              <w:rPr>
+                <w:b/>
+                <w:bCs/>
+              </w:rPr>
+              <w:t>WM-Hyper</w:t>
             </w:r>
             <w:r>
               <w:rPr>
                 <w:b/>
                 <w:bCs/>
-                <w:color w:val="ED7D31" w:themeColor="accent2"/>
+              </w:rPr>
+              <w:br/>
+              <w:t>(µL)</w:t>
+            </w:r>
+          </w:p>
+        </w:tc>
+        <w:tc>
+          <w:tcPr>
+            <w:tcW w:w="1400" w:type="dxa"/>
+            <w:tcBorders>
+              <w:top w:val="nil"/>
+              <w:left w:val="nil"/>
+              <w:bottom w:val="nil"/>
+              <w:right w:val="nil"/>
+            </w:tcBorders>
+            <w:shd w:val="clear" w:color="auto" w:fill="auto"/>
+            <w:noWrap/>
+            <w:vAlign w:val="bottom"/>
+            <w:hideMark/>
+          </w:tcPr>
+          <w:p>
+            <w:pPr>
+              <w:jc w:val="right"/>
+            </w:pPr>
+            <w:r>
+              <w:t>Mean</w:t>
+            </w:r>
+          </w:p>
+        </w:tc>
+        <w:tc>
+          <w:tcPr>
+            <w:tcW w:w="2300" w:type="dxa"/>
+            <w:tcBorders>
+              <w:top w:val="nil"/>
+              <w:left w:val="nil"/>
+              <w:bottom w:val="nil"/>
+              <w:right w:val="nil"/>
+            </w:tcBorders>
+            <w:shd w:val="clear" w:color="auto" w:fill="auto"/>
+            <w:noWrap/>
+            <w:vAlign w:val="bottom"/>
+            <w:hideMark/>
+          </w:tcPr>
+          <w:p>
+            <w:r>
+              <w:t>7197</w:t>
+            </w:r>
+          </w:p>
+        </w:tc>
+      </w:tr>
+      <w:tr>
+        <w:trPr>
+          <w:trHeight w:val="320"/>
+        </w:trPr>
+        <w:tc>
+          <w:tcPr>
+            <w:tcW w:w="2340" w:type="dxa"/>
+            <w:vMerge/>
+            <w:tcBorders>
+              <w:top w:val="nil"/>
+              <w:left w:val="nil"/>
+              <w:bottom w:val="nil"/>
+              <w:right w:val="nil"/>
+            </w:tcBorders>
+            <w:vAlign w:val="center"/>
+            <w:hideMark/>
+          </w:tcPr>
+          <w:p>
+            <w:pPr>
+              <w:rPr>
+                <w:b/>
+                <w:bCs/>
+              </w:rPr>
+            </w:pPr>
+          </w:p>
+        </w:tc>
+        <w:tc>
+          <w:tcPr>
+            <w:tcW w:w="1400" w:type="dxa"/>
+            <w:tcBorders>
+              <w:top w:val="nil"/>
+              <w:left w:val="nil"/>
+              <w:bottom w:val="nil"/>
+              <w:right w:val="nil"/>
+            </w:tcBorders>
+            <w:shd w:val="clear" w:color="auto" w:fill="auto"/>
+            <w:noWrap/>
+            <w:vAlign w:val="bottom"/>
+            <w:hideMark/>
+          </w:tcPr>
+          <w:p>
+            <w:pPr>
+              <w:jc w:val="right"/>
+            </w:pPr>
+            <w:r>
+              <w:t>Media</w:t>
+            </w:r>
+          </w:p>
+        </w:tc>
+        <w:tc>
+          <w:tcPr>
+            <w:tcW w:w="2300" w:type="dxa"/>
+            <w:tcBorders>
+              <w:top w:val="nil"/>
+              <w:left w:val="nil"/>
+              <w:bottom w:val="nil"/>
+              <w:right w:val="nil"/>
+            </w:tcBorders>
+            <w:shd w:val="clear" w:color="auto" w:fill="auto"/>
+            <w:noWrap/>
+            <w:vAlign w:val="bottom"/>
+            <w:hideMark/>
+          </w:tcPr>
+          <w:p>
+            <w:r>
+              <w:t>4173</w:t>
+            </w:r>
+          </w:p>
+        </w:tc>
+      </w:tr>
+      <w:tr>
+        <w:trPr>
+          <w:trHeight w:val="320"/>
+        </w:trPr>
+        <w:tc>
+          <w:tcPr>
+            <w:tcW w:w="2340" w:type="dxa"/>
+            <w:tcBorders>
+              <w:top w:val="nil"/>
+              <w:left w:val="nil"/>
+              <w:bottom w:val="nil"/>
+              <w:right w:val="nil"/>
+            </w:tcBorders>
+            <w:shd w:val="clear" w:color="auto" w:fill="auto"/>
+            <w:noWrap/>
+            <w:vAlign w:val="bottom"/>
+            <w:hideMark/>
+          </w:tcPr>
+          <w:p>
+            <w:pPr>
+              <w:jc w:val="center"/>
+            </w:pPr>
+          </w:p>
+        </w:tc>
+        <w:tc>
+          <w:tcPr>
+            <w:tcW w:w="1400" w:type="dxa"/>
+            <w:tcBorders>
+              <w:top w:val="nil"/>
+              <w:left w:val="nil"/>
+              <w:bottom w:val="nil"/>
+              <w:right w:val="nil"/>
+            </w:tcBorders>
+            <w:shd w:val="clear" w:color="auto" w:fill="auto"/>
+            <w:noWrap/>
+            <w:vAlign w:val="bottom"/>
+            <w:hideMark/>
+          </w:tcPr>
+          <w:p>
+            <w:pPr>
+              <w:jc w:val="right"/>
+            </w:pPr>
+            <w:r>
+              <w:t>IQR</w:t>
+            </w:r>
+          </w:p>
+        </w:tc>
+        <w:tc>
+          <w:tcPr>
+            <w:tcW w:w="2300" w:type="dxa"/>
+            <w:tcBorders>
+              <w:top w:val="nil"/>
+              <w:left w:val="nil"/>
+              <w:bottom w:val="nil"/>
+              <w:right w:val="nil"/>
+            </w:tcBorders>
+            <w:shd w:val="clear" w:color="auto" w:fill="auto"/>
+            <w:noWrap/>
+            <w:vAlign w:val="bottom"/>
+            <w:hideMark/>
+          </w:tcPr>
+          <w:p>
+            <w:r>
+              <w:t>1856-8438</w:t>
+            </w:r>
+          </w:p>
+        </w:tc>
+      </w:tr>
+      <w:tr>
+        <w:trPr>
+          <w:trHeight w:val="320"/>
+        </w:trPr>
+        <w:tc>
+          <w:tcPr>
+            <w:tcW w:w="2340" w:type="dxa"/>
+            <w:tcBorders>
+              <w:top w:val="nil"/>
+              <w:left w:val="nil"/>
+              <w:bottom w:val="nil"/>
+              <w:right w:val="nil"/>
+            </w:tcBorders>
+            <w:shd w:val="clear" w:color="auto" w:fill="auto"/>
+            <w:noWrap/>
+            <w:vAlign w:val="bottom"/>
+            <w:hideMark/>
+          </w:tcPr>
+          <w:p>
+            <w:pPr>
+              <w:jc w:val="center"/>
+            </w:pPr>
+          </w:p>
+        </w:tc>
+        <w:tc>
+          <w:tcPr>
+            <w:tcW w:w="1400" w:type="dxa"/>
+            <w:tcBorders>
+              <w:top w:val="nil"/>
+              <w:left w:val="nil"/>
+              <w:bottom w:val="nil"/>
+              <w:right w:val="nil"/>
+            </w:tcBorders>
+            <w:shd w:val="clear" w:color="auto" w:fill="auto"/>
+            <w:noWrap/>
+            <w:vAlign w:val="bottom"/>
+            <w:hideMark/>
+          </w:tcPr>
+          <w:p>
+            <w:pPr>
+              <w:jc w:val="right"/>
+            </w:pPr>
+          </w:p>
+        </w:tc>
+        <w:tc>
+          <w:tcPr>
+            <w:tcW w:w="2300" w:type="dxa"/>
+            <w:tcBorders>
+              <w:top w:val="nil"/>
+              <w:left w:val="nil"/>
+              <w:bottom w:val="nil"/>
+              <w:right w:val="nil"/>
+            </w:tcBorders>
+            <w:shd w:val="clear" w:color="auto" w:fill="auto"/>
+            <w:noWrap/>
+            <w:vAlign w:val="bottom"/>
+            <w:hideMark/>
+          </w:tcPr>
+          <w:p/>
+        </w:tc>
+      </w:tr>
+      <w:tr>
+        <w:trPr>
+          <w:trHeight w:val="400"/>
+        </w:trPr>
+        <w:tc>
+          <w:tcPr>
+            <w:tcW w:w="2340" w:type="dxa"/>
+            <w:vMerge w:val="restart"/>
+            <w:tcBorders>
+              <w:top w:val="nil"/>
+              <w:left w:val="nil"/>
+              <w:bottom w:val="nil"/>
+              <w:right w:val="nil"/>
+            </w:tcBorders>
+            <w:shd w:val="clear" w:color="auto" w:fill="auto"/>
+            <w:vAlign w:val="bottom"/>
+            <w:hideMark/>
+          </w:tcPr>
+          <w:p>
+            <w:pPr>
+              <w:jc w:val="right"/>
+              <w:rPr>
+                <w:b/>
+                <w:bCs/>
+              </w:rPr>
+            </w:pPr>
+            <w:r>
+              <w:rPr>
+                <w:b/>
+                <w:bCs/>
+              </w:rPr>
+              <w:t xml:space="preserve">WM-Hypo </w:t>
+            </w:r>
+            <w:r>
+              <w:rPr>
+                <w:b/>
+                <w:bCs/>
+              </w:rPr>
+              <w:br/>
+              <w:t>(µL)</w:t>
+            </w:r>
+          </w:p>
+        </w:tc>
+        <w:tc>
+          <w:tcPr>
+            <w:tcW w:w="1400" w:type="dxa"/>
+            <w:tcBorders>
+              <w:top w:val="nil"/>
+              <w:left w:val="nil"/>
+              <w:bottom w:val="nil"/>
+              <w:right w:val="nil"/>
+            </w:tcBorders>
+            <w:shd w:val="clear" w:color="auto" w:fill="auto"/>
+            <w:noWrap/>
+            <w:vAlign w:val="bottom"/>
+            <w:hideMark/>
+          </w:tcPr>
+          <w:p>
+            <w:pPr>
+              <w:jc w:val="right"/>
+            </w:pPr>
+            <w:r>
+              <w:t>Mean</w:t>
+            </w:r>
+          </w:p>
+        </w:tc>
+        <w:tc>
+          <w:tcPr>
+            <w:tcW w:w="2300" w:type="dxa"/>
+            <w:tcBorders>
+              <w:top w:val="nil"/>
+              <w:left w:val="nil"/>
+              <w:bottom w:val="nil"/>
+              <w:right w:val="nil"/>
+            </w:tcBorders>
+            <w:shd w:val="clear" w:color="auto" w:fill="auto"/>
+            <w:noWrap/>
+            <w:vAlign w:val="bottom"/>
+            <w:hideMark/>
+          </w:tcPr>
+          <w:p>
+            <w:r>
+              <w:t>6407</w:t>
+            </w:r>
+          </w:p>
+        </w:tc>
+      </w:tr>
+      <w:tr>
+        <w:trPr>
+          <w:trHeight w:val="320"/>
+        </w:trPr>
+        <w:tc>
+          <w:tcPr>
+            <w:tcW w:w="2340" w:type="dxa"/>
+            <w:vMerge/>
+            <w:tcBorders>
+              <w:top w:val="nil"/>
+              <w:left w:val="nil"/>
+              <w:bottom w:val="nil"/>
+              <w:right w:val="nil"/>
+            </w:tcBorders>
+            <w:vAlign w:val="center"/>
+            <w:hideMark/>
+          </w:tcPr>
+          <w:p>
+            <w:pPr>
+              <w:rPr>
+                <w:b/>
+                <w:bCs/>
+              </w:rPr>
+            </w:pPr>
+          </w:p>
+        </w:tc>
+        <w:tc>
+          <w:tcPr>
+            <w:tcW w:w="1400" w:type="dxa"/>
+            <w:tcBorders>
+              <w:top w:val="nil"/>
+              <w:left w:val="nil"/>
+              <w:bottom w:val="nil"/>
+              <w:right w:val="nil"/>
+            </w:tcBorders>
+            <w:shd w:val="clear" w:color="auto" w:fill="auto"/>
+            <w:noWrap/>
+            <w:vAlign w:val="bottom"/>
+            <w:hideMark/>
+          </w:tcPr>
+          <w:p>
+            <w:pPr>
+              <w:jc w:val="right"/>
+            </w:pPr>
+            <w:r>
+              <w:t>Media</w:t>
+            </w:r>
+          </w:p>
+        </w:tc>
+        <w:tc>
+          <w:tcPr>
+            <w:tcW w:w="2300" w:type="dxa"/>
+            <w:tcBorders>
+              <w:top w:val="nil"/>
+              <w:left w:val="nil"/>
+              <w:bottom w:val="nil"/>
+              <w:right w:val="nil"/>
+            </w:tcBorders>
+            <w:shd w:val="clear" w:color="auto" w:fill="auto"/>
+            <w:noWrap/>
+            <w:vAlign w:val="bottom"/>
+            <w:hideMark/>
+          </w:tcPr>
+          <w:p>
+            <w:r>
+              <w:t>3728</w:t>
+            </w:r>
+          </w:p>
+        </w:tc>
+      </w:tr>
+      <w:tr>
+        <w:trPr>
+          <w:trHeight w:val="320"/>
+        </w:trPr>
+        <w:tc>
+          <w:tcPr>
+            <w:tcW w:w="2340" w:type="dxa"/>
+            <w:tcBorders>
+              <w:top w:val="nil"/>
+              <w:left w:val="nil"/>
+              <w:bottom w:val="nil"/>
+              <w:right w:val="nil"/>
+            </w:tcBorders>
+            <w:shd w:val="clear" w:color="auto" w:fill="auto"/>
+            <w:noWrap/>
+            <w:vAlign w:val="bottom"/>
+            <w:hideMark/>
+          </w:tcPr>
+          <w:p>
+            <w:pPr>
+              <w:jc w:val="center"/>
+            </w:pPr>
+          </w:p>
+        </w:tc>
+        <w:tc>
+          <w:tcPr>
+            <w:tcW w:w="1400" w:type="dxa"/>
+            <w:tcBorders>
+              <w:top w:val="nil"/>
+              <w:left w:val="nil"/>
+              <w:bottom w:val="nil"/>
+              <w:right w:val="nil"/>
+            </w:tcBorders>
+            <w:shd w:val="clear" w:color="auto" w:fill="auto"/>
+            <w:noWrap/>
+            <w:vAlign w:val="bottom"/>
+            <w:hideMark/>
+          </w:tcPr>
+          <w:p>
+            <w:pPr>
+              <w:jc w:val="right"/>
+            </w:pPr>
+            <w:r>
+              <w:t>IQR</w:t>
+            </w:r>
+          </w:p>
+        </w:tc>
+        <w:tc>
+          <w:tcPr>
+            <w:tcW w:w="2300" w:type="dxa"/>
+            <w:tcBorders>
+              <w:top w:val="nil"/>
+              <w:left w:val="nil"/>
+              <w:bottom w:val="nil"/>
+              <w:right w:val="nil"/>
+            </w:tcBorders>
+            <w:shd w:val="clear" w:color="auto" w:fill="auto"/>
+            <w:noWrap/>
+            <w:vAlign w:val="bottom"/>
+            <w:hideMark/>
+          </w:tcPr>
+          <w:p>
+            <w:r>
+              <w:t>2424-7736</w:t>
+            </w:r>
+          </w:p>
+        </w:tc>
+      </w:tr>
+      <w:tr>
+        <w:trPr>
+          <w:trHeight w:val="320"/>
+        </w:trPr>
+        <w:tc>
+          <w:tcPr>
+            <w:tcW w:w="2340" w:type="dxa"/>
+            <w:tcBorders>
+              <w:top w:val="nil"/>
+              <w:left w:val="nil"/>
+              <w:bottom w:val="nil"/>
+              <w:right w:val="nil"/>
+            </w:tcBorders>
+            <w:shd w:val="clear" w:color="auto" w:fill="auto"/>
+            <w:noWrap/>
+            <w:vAlign w:val="bottom"/>
+            <w:hideMark/>
+          </w:tcPr>
+          <w:p>
+            <w:pPr>
+              <w:jc w:val="center"/>
+            </w:pPr>
+          </w:p>
+        </w:tc>
+        <w:tc>
+          <w:tcPr>
+            <w:tcW w:w="1400" w:type="dxa"/>
+            <w:tcBorders>
+              <w:top w:val="nil"/>
+              <w:left w:val="nil"/>
+              <w:bottom w:val="nil"/>
+              <w:right w:val="nil"/>
+            </w:tcBorders>
+            <w:shd w:val="clear" w:color="auto" w:fill="auto"/>
+            <w:noWrap/>
+            <w:vAlign w:val="bottom"/>
+            <w:hideMark/>
+          </w:tcPr>
+          <w:p>
+            <w:pPr>
+              <w:jc w:val="right"/>
+            </w:pPr>
+          </w:p>
+        </w:tc>
+        <w:tc>
+          <w:tcPr>
+            <w:tcW w:w="2300" w:type="dxa"/>
+            <w:tcBorders>
+              <w:top w:val="nil"/>
+              <w:left w:val="nil"/>
+              <w:bottom w:val="nil"/>
+              <w:right w:val="nil"/>
+            </w:tcBorders>
+            <w:shd w:val="clear" w:color="auto" w:fill="auto"/>
+            <w:noWrap/>
+            <w:vAlign w:val="bottom"/>
+            <w:hideMark/>
+          </w:tcPr>
+          <w:p/>
+        </w:tc>
+      </w:tr>
+      <w:tr>
+        <w:trPr>
+          <w:trHeight w:val="320"/>
+        </w:trPr>
+        <w:tc>
+          <w:tcPr>
+            <w:tcW w:w="2340" w:type="dxa"/>
+            <w:vMerge w:val="restart"/>
+            <w:tcBorders>
+              <w:top w:val="nil"/>
+              <w:left w:val="nil"/>
+              <w:bottom w:val="nil"/>
+              <w:right w:val="nil"/>
+            </w:tcBorders>
+            <w:shd w:val="clear" w:color="auto" w:fill="auto"/>
+            <w:vAlign w:val="bottom"/>
+            <w:hideMark/>
+          </w:tcPr>
+          <w:p>
+            <w:pPr>
+              <w:jc w:val="right"/>
+              <w:rPr>
+                <w:b/>
+                <w:bCs/>
+              </w:rPr>
+            </w:pPr>
+            <w:r>
+              <w:rPr>
+                <w:b/>
+                <w:bCs/>
+              </w:rPr>
+              <w:t>beta-</w:t>
+            </w:r>
+            <w:proofErr w:type="spellStart"/>
+            <w:r>
+              <w:rPr>
+                <w:b/>
+                <w:bCs/>
+              </w:rPr>
+              <w:t>Amyloid</w:t>
+            </w:r>
+            <w:r>
+              <w:rPr>
+                <w:vertAlign w:val="superscript"/>
+              </w:rPr>
+              <w:t>a</w:t>
+            </w:r>
+            <w:proofErr w:type="spellEnd"/>
+            <w:r>
+              <w:rPr>
+                <w:b/>
+                <w:bCs/>
               </w:rPr>
               <w:br/>
               <w:t>(</w:t>
@@ -8761,7 +9513,6 @@
               <w:rPr>
                 <w:b/>
                 <w:bCs/>
-                <w:color w:val="ED7D31" w:themeColor="accent2"/>
               </w:rPr>
               <w:t>pg</w:t>
             </w:r>
@@ -8770,7 +9521,6 @@
               <w:rPr>
                 <w:b/>
                 <w:bCs/>
-                <w:color w:val="ED7D31" w:themeColor="accent2"/>
               </w:rPr>
               <w:t>/ml)</w:t>
             </w:r>
@@ -8778,131 +9528,536 @@
         </w:tc>
         <w:tc>
           <w:tcPr>
-            <w:tcW w:w="851" w:type="dxa"/>
+            <w:tcW w:w="1400" w:type="dxa"/>
+            <w:tcBorders>
+              <w:top w:val="nil"/>
+              <w:left w:val="nil"/>
+              <w:bottom w:val="nil"/>
+              <w:right w:val="nil"/>
+            </w:tcBorders>
+            <w:shd w:val="clear" w:color="auto" w:fill="auto"/>
+            <w:noWrap/>
+            <w:vAlign w:val="bottom"/>
+            <w:hideMark/>
+          </w:tcPr>
+          <w:p>
+            <w:pPr>
+              <w:jc w:val="right"/>
+            </w:pPr>
+            <w:r>
+              <w:t>Mean</w:t>
+            </w:r>
+          </w:p>
+        </w:tc>
+        <w:tc>
+          <w:tcPr>
+            <w:tcW w:w="2300" w:type="dxa"/>
+            <w:tcBorders>
+              <w:top w:val="nil"/>
+              <w:left w:val="nil"/>
+              <w:bottom w:val="nil"/>
+              <w:right w:val="nil"/>
+            </w:tcBorders>
+            <w:shd w:val="clear" w:color="auto" w:fill="auto"/>
+            <w:noWrap/>
+            <w:vAlign w:val="bottom"/>
+            <w:hideMark/>
+          </w:tcPr>
+          <w:p>
+            <w:r>
+              <w:t>761</w:t>
+            </w:r>
+          </w:p>
+        </w:tc>
+      </w:tr>
+      <w:tr>
+        <w:trPr>
+          <w:trHeight w:val="320"/>
+        </w:trPr>
+        <w:tc>
+          <w:tcPr>
+            <w:tcW w:w="2340" w:type="dxa"/>
             <w:vMerge/>
+            <w:tcBorders>
+              <w:top w:val="nil"/>
+              <w:left w:val="nil"/>
+              <w:bottom w:val="nil"/>
+              <w:right w:val="nil"/>
+            </w:tcBorders>
             <w:vAlign w:val="center"/>
             <w:hideMark/>
           </w:tcPr>
           <w:p>
             <w:pPr>
-              <w:jc w:val="center"/>
               <w:rPr>
-                <w:color w:val="ED7D31" w:themeColor="accent2"/>
+                <w:b/>
+                <w:bCs/>
               </w:rPr>
             </w:pPr>
           </w:p>
         </w:tc>
         <w:tc>
           <w:tcPr>
-            <w:tcW w:w="990" w:type="dxa"/>
+            <w:tcW w:w="1400" w:type="dxa"/>
+            <w:tcBorders>
+              <w:top w:val="nil"/>
+              <w:left w:val="nil"/>
+              <w:bottom w:val="nil"/>
+              <w:right w:val="nil"/>
+            </w:tcBorders>
+            <w:shd w:val="clear" w:color="auto" w:fill="auto"/>
+            <w:noWrap/>
+            <w:vAlign w:val="bottom"/>
+            <w:hideMark/>
+          </w:tcPr>
+          <w:p>
+            <w:pPr>
+              <w:jc w:val="right"/>
+            </w:pPr>
+            <w:r>
+              <w:t>Media</w:t>
+            </w:r>
+          </w:p>
+        </w:tc>
+        <w:tc>
+          <w:tcPr>
+            <w:tcW w:w="2300" w:type="dxa"/>
+            <w:tcBorders>
+              <w:top w:val="nil"/>
+              <w:left w:val="nil"/>
+              <w:bottom w:val="nil"/>
+              <w:right w:val="nil"/>
+            </w:tcBorders>
+            <w:shd w:val="clear" w:color="auto" w:fill="auto"/>
+            <w:noWrap/>
+            <w:vAlign w:val="bottom"/>
+            <w:hideMark/>
+          </w:tcPr>
+          <w:p>
+            <w:r>
+              <w:t>742.</w:t>
+            </w:r>
+          </w:p>
+        </w:tc>
+      </w:tr>
+      <w:tr>
+        <w:trPr>
+          <w:trHeight w:val="320"/>
+        </w:trPr>
+        <w:tc>
+          <w:tcPr>
+            <w:tcW w:w="2340" w:type="dxa"/>
+            <w:tcBorders>
+              <w:top w:val="nil"/>
+              <w:left w:val="nil"/>
+              <w:bottom w:val="nil"/>
+              <w:right w:val="nil"/>
+            </w:tcBorders>
+            <w:shd w:val="clear" w:color="auto" w:fill="auto"/>
+            <w:noWrap/>
+            <w:vAlign w:val="bottom"/>
+            <w:hideMark/>
+          </w:tcPr>
+          <w:p>
+            <w:pPr>
+              <w:jc w:val="center"/>
+            </w:pPr>
+          </w:p>
+        </w:tc>
+        <w:tc>
+          <w:tcPr>
+            <w:tcW w:w="1400" w:type="dxa"/>
+            <w:tcBorders>
+              <w:top w:val="nil"/>
+              <w:left w:val="nil"/>
+              <w:bottom w:val="nil"/>
+              <w:right w:val="nil"/>
+            </w:tcBorders>
+            <w:shd w:val="clear" w:color="auto" w:fill="auto"/>
+            <w:noWrap/>
+            <w:vAlign w:val="bottom"/>
+            <w:hideMark/>
+          </w:tcPr>
+          <w:p>
+            <w:pPr>
+              <w:jc w:val="right"/>
+            </w:pPr>
+            <w:r>
+              <w:t>IQR</w:t>
+            </w:r>
+          </w:p>
+        </w:tc>
+        <w:tc>
+          <w:tcPr>
+            <w:tcW w:w="2300" w:type="dxa"/>
+            <w:tcBorders>
+              <w:top w:val="nil"/>
+              <w:left w:val="nil"/>
+              <w:bottom w:val="nil"/>
+              <w:right w:val="nil"/>
+            </w:tcBorders>
+            <w:shd w:val="clear" w:color="auto" w:fill="auto"/>
+            <w:noWrap/>
+            <w:vAlign w:val="bottom"/>
+            <w:hideMark/>
+          </w:tcPr>
+          <w:p>
+            <w:r>
+              <w:t>553-873</w:t>
+            </w:r>
+          </w:p>
+        </w:tc>
+      </w:tr>
+      <w:tr>
+        <w:trPr>
+          <w:trHeight w:val="320"/>
+        </w:trPr>
+        <w:tc>
+          <w:tcPr>
+            <w:tcW w:w="2340" w:type="dxa"/>
+            <w:tcBorders>
+              <w:top w:val="nil"/>
+              <w:left w:val="nil"/>
+              <w:bottom w:val="nil"/>
+              <w:right w:val="nil"/>
+            </w:tcBorders>
+            <w:shd w:val="clear" w:color="auto" w:fill="auto"/>
+            <w:noWrap/>
+            <w:vAlign w:val="bottom"/>
+            <w:hideMark/>
+          </w:tcPr>
+          <w:p>
+            <w:pPr>
+              <w:jc w:val="center"/>
+            </w:pPr>
+          </w:p>
+        </w:tc>
+        <w:tc>
+          <w:tcPr>
+            <w:tcW w:w="1400" w:type="dxa"/>
+            <w:tcBorders>
+              <w:top w:val="nil"/>
+              <w:left w:val="nil"/>
+              <w:bottom w:val="nil"/>
+              <w:right w:val="nil"/>
+            </w:tcBorders>
+            <w:shd w:val="clear" w:color="auto" w:fill="auto"/>
+            <w:noWrap/>
+            <w:vAlign w:val="bottom"/>
+            <w:hideMark/>
+          </w:tcPr>
+          <w:p>
+            <w:pPr>
+              <w:jc w:val="right"/>
+            </w:pPr>
+          </w:p>
+        </w:tc>
+        <w:tc>
+          <w:tcPr>
+            <w:tcW w:w="2300" w:type="dxa"/>
+            <w:tcBorders>
+              <w:top w:val="nil"/>
+              <w:left w:val="nil"/>
+              <w:bottom w:val="nil"/>
+              <w:right w:val="nil"/>
+            </w:tcBorders>
+            <w:shd w:val="clear" w:color="auto" w:fill="auto"/>
+            <w:noWrap/>
+            <w:vAlign w:val="bottom"/>
+            <w:hideMark/>
+          </w:tcPr>
+          <w:p/>
+        </w:tc>
+      </w:tr>
+      <w:tr>
+        <w:trPr>
+          <w:trHeight w:val="320"/>
+        </w:trPr>
+        <w:tc>
+          <w:tcPr>
+            <w:tcW w:w="2340" w:type="dxa"/>
+            <w:vMerge w:val="restart"/>
+            <w:tcBorders>
+              <w:top w:val="nil"/>
+              <w:left w:val="nil"/>
+              <w:bottom w:val="nil"/>
+              <w:right w:val="nil"/>
+            </w:tcBorders>
+            <w:shd w:val="clear" w:color="auto" w:fill="auto"/>
+            <w:vAlign w:val="bottom"/>
+            <w:hideMark/>
+          </w:tcPr>
+          <w:p>
+            <w:pPr>
+              <w:jc w:val="right"/>
+              <w:rPr>
+                <w:b/>
+                <w:bCs/>
+              </w:rPr>
+            </w:pPr>
+            <w:proofErr w:type="spellStart"/>
+            <w:r>
+              <w:rPr>
+                <w:b/>
+                <w:bCs/>
+              </w:rPr>
+              <w:t>Tau</w:t>
+            </w:r>
+            <w:r>
+              <w:rPr>
+                <w:vertAlign w:val="superscript"/>
+              </w:rPr>
+              <w:t>a</w:t>
+            </w:r>
+            <w:proofErr w:type="spellEnd"/>
+            <w:r>
+              <w:rPr>
+                <w:b/>
+                <w:bCs/>
+              </w:rPr>
+              <w:br/>
+              <w:t>(</w:t>
+            </w:r>
+            <w:proofErr w:type="spellStart"/>
+            <w:r>
+              <w:rPr>
+                <w:b/>
+                <w:bCs/>
+              </w:rPr>
+              <w:t>pg</w:t>
+            </w:r>
+            <w:proofErr w:type="spellEnd"/>
+            <w:r>
+              <w:rPr>
+                <w:b/>
+                <w:bCs/>
+              </w:rPr>
+              <w:t>/ml)</w:t>
+            </w:r>
+          </w:p>
+        </w:tc>
+        <w:tc>
+          <w:tcPr>
+            <w:tcW w:w="1400" w:type="dxa"/>
+            <w:tcBorders>
+              <w:top w:val="nil"/>
+              <w:left w:val="nil"/>
+              <w:bottom w:val="nil"/>
+              <w:right w:val="nil"/>
+            </w:tcBorders>
+            <w:shd w:val="clear" w:color="auto" w:fill="auto"/>
+            <w:noWrap/>
+            <w:vAlign w:val="bottom"/>
+            <w:hideMark/>
+          </w:tcPr>
+          <w:p>
+            <w:pPr>
+              <w:jc w:val="right"/>
+            </w:pPr>
+            <w:r>
+              <w:t>Mean</w:t>
+            </w:r>
+          </w:p>
+        </w:tc>
+        <w:tc>
+          <w:tcPr>
+            <w:tcW w:w="2300" w:type="dxa"/>
+            <w:tcBorders>
+              <w:top w:val="nil"/>
+              <w:left w:val="nil"/>
+              <w:bottom w:val="nil"/>
+              <w:right w:val="nil"/>
+            </w:tcBorders>
+            <w:shd w:val="clear" w:color="auto" w:fill="auto"/>
+            <w:noWrap/>
+            <w:vAlign w:val="bottom"/>
+            <w:hideMark/>
+          </w:tcPr>
+          <w:p>
+            <w:r>
+              <w:t>309</w:t>
+            </w:r>
+          </w:p>
+        </w:tc>
+      </w:tr>
+      <w:tr>
+        <w:trPr>
+          <w:trHeight w:val="320"/>
+        </w:trPr>
+        <w:tc>
+          <w:tcPr>
+            <w:tcW w:w="2340" w:type="dxa"/>
             <w:vMerge/>
+            <w:tcBorders>
+              <w:top w:val="nil"/>
+              <w:left w:val="nil"/>
+              <w:bottom w:val="nil"/>
+              <w:right w:val="nil"/>
+            </w:tcBorders>
             <w:vAlign w:val="center"/>
             <w:hideMark/>
           </w:tcPr>
           <w:p>
             <w:pPr>
-              <w:jc w:val="center"/>
               <w:rPr>
-                <w:color w:val="ED7D31" w:themeColor="accent2"/>
+                <w:b/>
+                <w:bCs/>
               </w:rPr>
             </w:pPr>
           </w:p>
         </w:tc>
         <w:tc>
           <w:tcPr>
-            <w:tcW w:w="1980" w:type="dxa"/>
-            <w:vMerge/>
-            <w:vAlign w:val="center"/>
+            <w:tcW w:w="1400" w:type="dxa"/>
+            <w:tcBorders>
+              <w:top w:val="nil"/>
+              <w:left w:val="nil"/>
+              <w:bottom w:val="nil"/>
+              <w:right w:val="nil"/>
+            </w:tcBorders>
+            <w:shd w:val="clear" w:color="auto" w:fill="auto"/>
+            <w:noWrap/>
+            <w:vAlign w:val="bottom"/>
             <w:hideMark/>
           </w:tcPr>
           <w:p>
             <w:pPr>
-              <w:jc w:val="center"/>
-              <w:rPr>
-                <w:color w:val="ED7D31" w:themeColor="accent2"/>
-              </w:rPr>
-            </w:pPr>
-          </w:p>
-        </w:tc>
-        <w:tc>
-          <w:tcPr>
-            <w:tcW w:w="1411" w:type="dxa"/>
-            <w:noWrap/>
-            <w:hideMark/>
-          </w:tcPr>
-          <w:p>
-            <w:pPr>
-              <w:jc w:val="center"/>
-              <w:rPr>
-                <w:color w:val="ED7D31" w:themeColor="accent2"/>
-              </w:rPr>
+              <w:jc w:val="right"/>
             </w:pPr>
             <w:r>
-              <w:rPr>
-                <w:color w:val="ED7D31" w:themeColor="accent2"/>
-              </w:rPr>
-              <w:t>308.61</w:t>
+              <w:t>Media</w:t>
             </w:r>
           </w:p>
         </w:tc>
         <w:tc>
           <w:tcPr>
-            <w:tcW w:w="1411" w:type="dxa"/>
+            <w:tcW w:w="2300" w:type="dxa"/>
+            <w:tcBorders>
+              <w:top w:val="nil"/>
+              <w:left w:val="nil"/>
+              <w:bottom w:val="nil"/>
+              <w:right w:val="nil"/>
+            </w:tcBorders>
+            <w:shd w:val="clear" w:color="auto" w:fill="auto"/>
             <w:noWrap/>
+            <w:vAlign w:val="bottom"/>
+            <w:hideMark/>
+          </w:tcPr>
+          <w:p>
+            <w:r>
+              <w:t>287</w:t>
+            </w:r>
+          </w:p>
+        </w:tc>
+      </w:tr>
+      <w:tr>
+        <w:trPr>
+          <w:trHeight w:val="340"/>
+        </w:trPr>
+        <w:tc>
+          <w:tcPr>
+            <w:tcW w:w="2340" w:type="dxa"/>
+            <w:tcBorders>
+              <w:top w:val="nil"/>
+              <w:left w:val="nil"/>
+              <w:bottom w:val="single" w:sz="8" w:space="0" w:color="auto"/>
+              <w:right w:val="nil"/>
+            </w:tcBorders>
+            <w:shd w:val="clear" w:color="auto" w:fill="auto"/>
+            <w:noWrap/>
+            <w:vAlign w:val="bottom"/>
             <w:hideMark/>
           </w:tcPr>
           <w:p>
             <w:pPr>
-              <w:jc w:val="center"/>
+              <w:jc w:val="right"/>
               <w:rPr>
-                <w:color w:val="ED7D31" w:themeColor="accent2"/>
+                <w:b/>
+                <w:bCs/>
               </w:rPr>
             </w:pPr>
             <w:r>
               <w:rPr>
-                <w:color w:val="ED7D31" w:themeColor="accent2"/>
+                <w:b/>
+                <w:bCs/>
               </w:rPr>
-              <w:t>286.62</w:t>
+              <w:t> </w:t>
             </w:r>
           </w:p>
         </w:tc>
         <w:tc>
           <w:tcPr>
-            <w:tcW w:w="1932" w:type="dxa"/>
+            <w:tcW w:w="1400" w:type="dxa"/>
+            <w:tcBorders>
+              <w:top w:val="nil"/>
+              <w:left w:val="nil"/>
+              <w:bottom w:val="single" w:sz="8" w:space="0" w:color="auto"/>
+              <w:right w:val="nil"/>
+            </w:tcBorders>
+            <w:shd w:val="clear" w:color="auto" w:fill="auto"/>
             <w:noWrap/>
+            <w:vAlign w:val="bottom"/>
             <w:hideMark/>
           </w:tcPr>
           <w:p>
             <w:pPr>
-              <w:jc w:val="center"/>
-              <w:rPr>
-                <w:color w:val="ED7D31" w:themeColor="accent2"/>
-              </w:rPr>
+              <w:jc w:val="right"/>
             </w:pPr>
             <w:r>
-              <w:rPr>
-                <w:color w:val="ED7D31" w:themeColor="accent2"/>
-              </w:rPr>
-              <w:t>172.04-383.10</w:t>
+              <w:t>IQR</w:t>
+            </w:r>
+          </w:p>
+        </w:tc>
+        <w:tc>
+          <w:tcPr>
+            <w:tcW w:w="2300" w:type="dxa"/>
+            <w:tcBorders>
+              <w:top w:val="nil"/>
+              <w:left w:val="nil"/>
+              <w:bottom w:val="single" w:sz="8" w:space="0" w:color="auto"/>
+              <w:right w:val="nil"/>
+            </w:tcBorders>
+            <w:shd w:val="clear" w:color="auto" w:fill="auto"/>
+            <w:noWrap/>
+            <w:vAlign w:val="bottom"/>
+            <w:hideMark/>
+          </w:tcPr>
+          <w:p>
+            <w:r>
+              <w:t>172-383</w:t>
             </w:r>
           </w:p>
         </w:tc>
       </w:tr>
     </w:tbl>
     <w:p>
-      <w:pPr>
+      <w:r>
         <w:rPr>
           <w:bCs/>
           <w:vertAlign w:val="superscript"/>
         </w:rPr>
-      </w:pPr>
+        <w:t xml:space="preserve">a </w:t>
+      </w:r>
       <w:r>
         <w:rPr>
           <w:bCs/>
-          <w:vertAlign w:val="superscript"/>
-        </w:rPr>
-        <w:br w:type="page"/>
-      </w:r>
+        </w:rPr>
+        <w:t>sample size is 47 for CSF markers</w:t>
+      </w:r>
+      <w:r>
+        <w:rPr>
+          <w:bCs/>
+        </w:rPr>
+        <w:t xml:space="preserve"> (34CH, 13 MCI)</w:t>
+      </w:r>
+      <w:r>
+        <w:rPr>
+          <w:bCs/>
+        </w:rPr>
+        <w:t>.</w:t>
+      </w:r>
+      <w:bookmarkStart w:id="1" w:name="_GoBack"/>
+      <w:bookmarkEnd w:id="1"/>
     </w:p>
     <w:p>
       <w:pPr>
@@ -9445,9 +10600,6 @@
     <w:p>
       <w:pPr>
         <w:ind w:left="180" w:hanging="180"/>
-        <w:rPr>
-          <w:sz w:val="36"/>
-        </w:rPr>
       </w:pPr>
     </w:p>
     <w:sectPr>
@@ -11301,7 +12453,7 @@
 </file>
 
 <file path=customXml/itemProps1.xml><?xml version="1.0" encoding="utf-8"?>
-<ds:datastoreItem xmlns:ds="http://schemas.openxmlformats.org/officeDocument/2006/customXml" ds:itemID="{A07902EB-6F53-2B4E-A01A-0963925BE1EC}">
+<ds:datastoreItem xmlns:ds="http://schemas.openxmlformats.org/officeDocument/2006/customXml" ds:itemID="{6B0C7E2E-9F70-F14C-B7D3-DB3659BE1F3E}">
   <ds:schemaRefs>
     <ds:schemaRef ds:uri="http://schemas.openxmlformats.org/officeDocument/2006/bibliography"/>
   </ds:schemaRefs>

</xml_diff>